<commit_message>
Manual de uso 2
Cambiado el primer párrafo de la parte de pestaña mapa porque no tenia
mucho sentido y retocadas un par de palabras mas.
</commit_message>
<xml_diff>
--- a/doc/Manual de uso2.docx
+++ b/doc/Manual de uso2.docx
@@ -1,6 +1,6 @@
 
 <file path=word/document.xml><?xml version="1.0" encoding="utf-8"?>
-<w:document xmlns:wpc="http://schemas.microsoft.com/office/word/2010/wordprocessingCanvas" xmlns:mc="http://schemas.openxmlformats.org/markup-compatibility/2006" xmlns:o="urn:schemas-microsoft-com:office:office" xmlns:r="http://schemas.openxmlformats.org/officeDocument/2006/relationships" xmlns:m="http://schemas.openxmlformats.org/officeDocument/2006/math" xmlns:v="urn:schemas-microsoft-com:vml" xmlns:wp14="http://schemas.microsoft.com/office/word/2010/wordprocessingDrawing" xmlns:wp="http://schemas.openxmlformats.org/drawingml/2006/wordprocessingDrawing" xmlns:w10="urn:schemas-microsoft-com:office:word" xmlns:w="http://schemas.openxmlformats.org/wordprocessingml/2006/main" xmlns:w14="http://schemas.microsoft.com/office/word/2010/wordml" xmlns:w15="http://schemas.microsoft.com/office/word/2012/wordml" xmlns:wpg="http://schemas.microsoft.com/office/word/2010/wordprocessingGroup" xmlns:wpi="http://schemas.microsoft.com/office/word/2010/wordprocessingInk" xmlns:wne="http://schemas.microsoft.com/office/word/2006/wordml" xmlns:wps="http://schemas.microsoft.com/office/word/2010/wordprocessingShape" mc:Ignorable="w14 w15 wp14">
+<w:document xmlns:wpc="http://schemas.microsoft.com/office/word/2010/wordprocessingCanvas" xmlns:mc="http://schemas.openxmlformats.org/markup-compatibility/2006" xmlns:o="urn:schemas-microsoft-com:office:office" xmlns:r="http://schemas.openxmlformats.org/officeDocument/2006/relationships" xmlns:m="http://schemas.openxmlformats.org/officeDocument/2006/math" xmlns:v="urn:schemas-microsoft-com:vml" xmlns:wp14="http://schemas.microsoft.com/office/word/2010/wordprocessingDrawing" xmlns:wp="http://schemas.openxmlformats.org/drawingml/2006/wordprocessingDrawing" xmlns:w10="urn:schemas-microsoft-com:office:word" xmlns:w="http://schemas.openxmlformats.org/wordprocessingml/2006/main" xmlns:w14="http://schemas.microsoft.com/office/word/2010/wordml" xmlns:wpg="http://schemas.microsoft.com/office/word/2010/wordprocessingGroup" xmlns:wpi="http://schemas.microsoft.com/office/word/2010/wordprocessingInk" xmlns:wne="http://schemas.microsoft.com/office/word/2006/wordml" xmlns:wps="http://schemas.microsoft.com/office/word/2010/wordprocessingShape" mc:Ignorable="w14 wp14">
   <w:body>
     <w:bookmarkStart w:id="0" w:name="_Toc389230345" w:displacedByCustomXml="next"/>
     <w:sdt>
@@ -24,6 +24,7 @@
           <w:r>
             <w:rPr>
               <w:noProof/>
+              <w:lang w:eastAsia="es-ES"/>
             </w:rPr>
             <mc:AlternateContent>
               <mc:Choice Requires="wpg">
@@ -229,7 +230,7 @@
                                 <a:avLst/>
                               </a:prstGeom>
                               <a:blipFill>
-                                <a:blip r:embed="rId9"/>
+                                <a:blip r:embed="rId10"/>
                                 <a:stretch>
                                   <a:fillRect r="-7574"/>
                                 </a:stretch>
@@ -273,14 +274,14 @@
                   </wp:anchor>
                 </w:drawing>
               </mc:Choice>
-              <mc:Fallback>
+              <mc:Fallback xmlns:w15="http://schemas.microsoft.com/office/word/2012/wordml">
                 <w:pict>
                   <v:group w14:anchorId="4C6A8B2F" id="Grupo 149" o:spid="_x0000_s1026" style="position:absolute;margin-left:0;margin-top:0;width:8in;height:95.7pt;z-index:251660288;mso-width-percent:941;mso-height-percent:121;mso-top-percent:23;mso-position-horizontal:center;mso-position-horizontal-relative:page;mso-position-vertical-relative:page;mso-width-percent:941;mso-height-percent:121;mso-top-percent:23" coordorigin="" coordsize="73152,12161" o:gfxdata="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">
                     <v:shape id="Rectángulo 51" o:spid="_x0000_s1027" style="position:absolute;width:73152;height:11303;visibility:visible;mso-wrap-style:square;v-text-anchor:middle" coordsize="7312660,1129665" o:gfxdata="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" path="m,l7312660,r,1129665l3619500,733425,,1091565,,xe" fillcolor="#4f81bd [3204]" stroked="f" strokeweight="2pt">
                       <v:path arrowok="t" o:connecttype="custom" o:connectlocs="0,0;7315200,0;7315200,1130373;3620757,733885;0,1092249;0,0" o:connectangles="0,0,0,0,0,0"/>
                     </v:shape>
                     <v:rect id="Rectángulo 151" o:spid="_x0000_s1028" style="position:absolute;width:73152;height:12161;visibility:visible;mso-wrap-style:square;v-text-anchor:middle" o:gfxdata="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" stroked="f" strokeweight="2pt">
-                      <v:fill r:id="rId10" o:title="" recolor="t" rotate="t" type="frame"/>
+                      <v:fill r:id="rId11" o:title="" recolor="t" rotate="t" type="frame"/>
                     </v:rect>
                     <w10:wrap anchorx="page" anchory="page"/>
                   </v:group>
@@ -385,7 +386,7 @@
                         <pic:cNvPicPr/>
                       </pic:nvPicPr>
                       <pic:blipFill>
-                        <a:blip r:embed="rId11">
+                        <a:blip r:embed="rId12">
                           <a:extLst>
                             <a:ext uri="{28A0092B-C50C-407E-A947-70E740481C1C}">
                               <a14:useLocalDpi xmlns:a14="http://schemas.microsoft.com/office/drawing/2010/main" val="0"/>
@@ -474,6 +475,7 @@
               <w:lang w:eastAsia="es-ES"/>
             </w:rPr>
           </w:pPr>
+          <w:proofErr w:type="spellStart"/>
           <w:r>
             <w:rPr>
               <w:rFonts w:ascii="Baskerville Old Face" w:eastAsiaTheme="minorEastAsia" w:hAnsi="Baskerville Old Face"/>
@@ -486,6 +488,7 @@
             </w:rPr>
             <w:t>CoolWeatherTeam</w:t>
           </w:r>
+          <w:proofErr w:type="spellEnd"/>
         </w:p>
         <w:p>
           <w:pPr>
@@ -573,8 +576,20 @@
               <w:sz w:val="32"/>
               <w:lang w:eastAsia="es-ES"/>
             </w:rPr>
-            <w:t>Iñigo Ochoa de Erive</w:t>
+            <w:t xml:space="preserve">Iñigo Ochoa de </w:t>
           </w:r>
+          <w:proofErr w:type="spellStart"/>
+          <w:r>
+            <w:rPr>
+              <w:rFonts w:ascii="Baskerville Old Face" w:eastAsiaTheme="minorEastAsia" w:hAnsi="Baskerville Old Face"/>
+              <w:bCs/>
+              <w:color w:val="365F91" w:themeColor="accent1" w:themeShade="BF"/>
+              <w:sz w:val="32"/>
+              <w:lang w:eastAsia="es-ES"/>
+            </w:rPr>
+            <w:t>Erive</w:t>
+          </w:r>
+          <w:proofErr w:type="spellEnd"/>
           <w:r>
             <w:rPr>
               <w:rFonts w:ascii="Baskerville Old Face" w:eastAsiaTheme="minorEastAsia" w:hAnsi="Baskerville Old Face"/>
@@ -635,14 +650,32 @@
           <w:sz w:val="24"/>
         </w:rPr>
       </w:pPr>
+      <w:proofErr w:type="spellStart"/>
       <w:r>
         <w:rPr>
           <w:rFonts w:ascii="Book Antiqua" w:hAnsi="Book Antiqua"/>
           <w:sz w:val="24"/>
         </w:rPr>
         <w:lastRenderedPageBreak/>
-        <w:t>CoolWeather es una aplicación para la consulta meteorológica de cualquier cuidad del mundo, gracias al API desarrollada por OpenWeatherMap</w:t>
-      </w:r>
+        <w:t>CoolWeather</w:t>
+      </w:r>
+      <w:proofErr w:type="spellEnd"/>
+      <w:r>
+        <w:rPr>
+          <w:rFonts w:ascii="Book Antiqua" w:hAnsi="Book Antiqua"/>
+          <w:sz w:val="24"/>
+        </w:rPr>
+        <w:t xml:space="preserve"> es una aplicación para la consulta meteorológica de cualquier cuidad del mundo, gracias al API desarrollada por </w:t>
+      </w:r>
+      <w:proofErr w:type="spellStart"/>
+      <w:r>
+        <w:rPr>
+          <w:rFonts w:ascii="Book Antiqua" w:hAnsi="Book Antiqua"/>
+          <w:sz w:val="24"/>
+        </w:rPr>
+        <w:t>OpenWeatherMap</w:t>
+      </w:r>
+      <w:proofErr w:type="spellEnd"/>
       <w:r>
         <w:rPr>
           <w:rFonts w:ascii="Book Antiqua" w:hAnsi="Book Antiqua"/>
@@ -676,8 +709,6 @@
           <w:sz w:val="24"/>
         </w:rPr>
       </w:pPr>
-      <w:bookmarkStart w:id="1" w:name="_GoBack"/>
-      <w:bookmarkEnd w:id="1"/>
       <w:r>
         <w:rPr>
           <w:rFonts w:ascii="Book Antiqua" w:hAnsi="Book Antiqua"/>
@@ -971,7 +1002,23 @@
           <w:rFonts w:ascii="Book Antiqua" w:hAnsi="Book Antiqua"/>
           <w:sz w:val="24"/>
         </w:rPr>
-        <w:t xml:space="preserve"> más detallada sobre ese lugar.</w:t>
+        <w:t xml:space="preserve"> más </w:t>
+      </w:r>
+      <w:proofErr w:type="gramStart"/>
+      <w:r>
+        <w:rPr>
+          <w:rFonts w:ascii="Book Antiqua" w:hAnsi="Book Antiqua"/>
+          <w:sz w:val="24"/>
+        </w:rPr>
+        <w:t>detallada</w:t>
+      </w:r>
+      <w:proofErr w:type="gramEnd"/>
+      <w:r>
+        <w:rPr>
+          <w:rFonts w:ascii="Book Antiqua" w:hAnsi="Book Antiqua"/>
+          <w:sz w:val="24"/>
+        </w:rPr>
+        <w:t xml:space="preserve"> sobre ese lugar.</w:t>
       </w:r>
       <w:r>
         <w:rPr>
@@ -1184,14 +1231,7 @@
           <w:rFonts w:ascii="Book Antiqua" w:hAnsi="Book Antiqua"/>
           <w:sz w:val="24"/>
         </w:rPr>
-        <w:t xml:space="preserve"> de la búsqueda seleccionada,</w:t>
-      </w:r>
-      <w:r>
-        <w:rPr>
-          <w:rFonts w:ascii="Book Antiqua" w:hAnsi="Book Antiqua"/>
-          <w:sz w:val="24"/>
-        </w:rPr>
-        <w:t xml:space="preserve"> </w:t>
+        <w:t xml:space="preserve"> de la búsqueda seleccionada, </w:t>
       </w:r>
       <w:r>
         <w:rPr>
@@ -1384,7 +1424,21 @@
           <w:rFonts w:ascii="Book Antiqua" w:hAnsi="Book Antiqua"/>
           <w:sz w:val="24"/>
         </w:rPr>
-        <w:t xml:space="preserve"> disponemos de un mapa en el </w:t>
+        <w:t xml:space="preserve"> disponemos de un mapa</w:t>
+      </w:r>
+      <w:r>
+        <w:rPr>
+          <w:rFonts w:ascii="Book Antiqua" w:hAnsi="Book Antiqua"/>
+          <w:sz w:val="24"/>
+        </w:rPr>
+        <w:t>,</w:t>
+      </w:r>
+      <w:r>
+        <w:rPr>
+          <w:rFonts w:ascii="Book Antiqua" w:hAnsi="Book Antiqua"/>
+          <w:sz w:val="24"/>
+        </w:rPr>
+        <w:t xml:space="preserve"> en el </w:t>
       </w:r>
       <w:r>
         <w:rPr>
@@ -1447,13 +1501,6 @@
           <w:rFonts w:ascii="Book Antiqua" w:hAnsi="Book Antiqua"/>
           <w:sz w:val="24"/>
         </w:rPr>
-        <w:t xml:space="preserve"> en el mapa</w:t>
-      </w:r>
-      <w:r>
-        <w:rPr>
-          <w:rFonts w:ascii="Book Antiqua" w:hAnsi="Book Antiqua"/>
-          <w:sz w:val="24"/>
-        </w:rPr>
         <w:t>.</w:t>
       </w:r>
       <w:r>
@@ -1496,7 +1543,21 @@
           <w:rFonts w:ascii="Book Antiqua" w:hAnsi="Book Antiqua"/>
           <w:sz w:val="24"/>
         </w:rPr>
-        <w:t xml:space="preserve">el mapa </w:t>
+        <w:t>el mapa</w:t>
+      </w:r>
+      <w:r>
+        <w:rPr>
+          <w:rFonts w:ascii="Book Antiqua" w:hAnsi="Book Antiqua"/>
+          <w:sz w:val="24"/>
+        </w:rPr>
+        <w:t>, en</w:t>
+      </w:r>
+      <w:r>
+        <w:rPr>
+          <w:rFonts w:ascii="Book Antiqua" w:hAnsi="Book Antiqua"/>
+          <w:sz w:val="24"/>
+        </w:rPr>
+        <w:t xml:space="preserve"> </w:t>
       </w:r>
       <w:r>
         <w:rPr>
@@ -1534,7 +1595,14 @@
           <w:rFonts w:ascii="Book Antiqua" w:hAnsi="Book Antiqua"/>
           <w:sz w:val="24"/>
         </w:rPr>
-        <w:t>marcador, en la ventana de información, se nos mostrará la temperatura máxima y mínima de la ciudad más cercana.</w:t>
+        <w:t xml:space="preserve">marcador, se abr un bocadillo, que </w:t>
+      </w:r>
+      <w:r>
+        <w:rPr>
+          <w:rFonts w:ascii="Book Antiqua" w:hAnsi="Book Antiqua"/>
+          <w:sz w:val="24"/>
+        </w:rPr>
+        <w:t>nos mostrará la temperatura máxima y mínima de la ciudad más cercana.</w:t>
       </w:r>
     </w:p>
     <w:p>
@@ -1581,35 +1649,7 @@
           <w:rFonts w:ascii="Book Antiqua" w:hAnsi="Book Antiqua"/>
           <w:sz w:val="24"/>
         </w:rPr>
-        <w:t xml:space="preserve"> queremos borrar un </w:t>
-      </w:r>
-      <w:r>
-        <w:rPr>
-          <w:rFonts w:ascii="Book Antiqua" w:hAnsi="Book Antiqua"/>
-          <w:sz w:val="24"/>
-        </w:rPr>
-        <w:t>favorito</w:t>
-      </w:r>
-      <w:r>
-        <w:rPr>
-          <w:rFonts w:ascii="Book Antiqua" w:hAnsi="Book Antiqua"/>
-          <w:sz w:val="24"/>
-        </w:rPr>
-        <w:t xml:space="preserve">, podremos hacerlo mediante una pulsación larga sobre el </w:t>
-      </w:r>
-      <w:r>
-        <w:rPr>
-          <w:rFonts w:ascii="Book Antiqua" w:hAnsi="Book Antiqua"/>
-          <w:sz w:val="24"/>
-        </w:rPr>
-        <w:t>marcador</w:t>
-      </w:r>
-      <w:r>
-        <w:rPr>
-          <w:rFonts w:ascii="Book Antiqua" w:hAnsi="Book Antiqua"/>
-          <w:sz w:val="24"/>
-        </w:rPr>
-        <w:t xml:space="preserve"> que dese</w:t>
+        <w:t xml:space="preserve"> queremos borrar un favorito, podremos hacerlo mediante una pulsación larga sobre el marcador que dese</w:t>
       </w:r>
       <w:r>
         <w:rPr>
@@ -1743,7 +1783,16 @@
           <w:rFonts w:ascii="Book Antiqua" w:hAnsi="Book Antiqua"/>
           <w:sz w:val="24"/>
         </w:rPr>
-        <w:t>Una opción para elegir en que unidad de temperatura queremos que se nos representen los grados, con dos opciones a elegir.</w:t>
+        <w:t>Una opción para elegir en que unidad de te</w:t>
+      </w:r>
+      <w:bookmarkStart w:id="1" w:name="_GoBack"/>
+      <w:bookmarkEnd w:id="1"/>
+      <w:r>
+        <w:rPr>
+          <w:rFonts w:ascii="Book Antiqua" w:hAnsi="Book Antiqua"/>
+          <w:sz w:val="24"/>
+        </w:rPr>
+        <w:t>mperatura queremos que se nos representen los grados, con dos opciones a elegir.</w:t>
       </w:r>
     </w:p>
     <w:p>
@@ -1792,7 +1841,35 @@
           <w:rFonts w:ascii="Book Antiqua" w:hAnsi="Book Antiqua"/>
           <w:sz w:val="24"/>
         </w:rPr>
-        <w:t>Una opción de seleccionar el idioma en el cual queremos que se haga la consulta en el API. Esta función  tiene influencia especialmente en el de compartir la información a través de la vía que deseemos, ya que cambia el contenido del mensaje a compartir.</w:t>
+        <w:t>Una opción de seleccionar el idioma</w:t>
+      </w:r>
+      <w:r>
+        <w:rPr>
+          <w:rFonts w:ascii="Book Antiqua" w:hAnsi="Book Antiqua"/>
+          <w:sz w:val="24"/>
+        </w:rPr>
+        <w:t>,</w:t>
+      </w:r>
+      <w:r>
+        <w:rPr>
+          <w:rFonts w:ascii="Book Antiqua" w:hAnsi="Book Antiqua"/>
+          <w:sz w:val="24"/>
+        </w:rPr>
+        <w:t xml:space="preserve"> en el cual queremos que se haga la consulta en el API. Esta función  tiene influencia</w:t>
+      </w:r>
+      <w:r>
+        <w:rPr>
+          <w:rFonts w:ascii="Book Antiqua" w:hAnsi="Book Antiqua"/>
+          <w:sz w:val="24"/>
+        </w:rPr>
+        <w:t>, especialmente en la funcionalidad</w:t>
+      </w:r>
+      <w:r>
+        <w:rPr>
+          <w:rFonts w:ascii="Book Antiqua" w:hAnsi="Book Antiqua"/>
+          <w:sz w:val="24"/>
+        </w:rPr>
+        <w:t xml:space="preserve"> de compartir la información a través de la vía que deseemos, ya que cambia el contenido del mensaje a compartir.</w:t>
       </w:r>
     </w:p>
     <w:p>
@@ -1814,9 +1891,21 @@
         <w:rPr>
           <w:rFonts w:ascii="Book Antiqua" w:hAnsi="Book Antiqua"/>
         </w:rPr>
-        <w:t xml:space="preserve">Para más detalles consultar : </w:t>
-      </w:r>
-      <w:hyperlink r:id="rId12" w:history="1">
+        <w:t xml:space="preserve">Para más detalles </w:t>
+      </w:r>
+      <w:r>
+        <w:rPr>
+          <w:rFonts w:ascii="Book Antiqua" w:hAnsi="Book Antiqua"/>
+        </w:rPr>
+        <w:t>consultar:</w:t>
+      </w:r>
+      <w:r>
+        <w:rPr>
+          <w:rFonts w:ascii="Book Antiqua" w:hAnsi="Book Antiqua"/>
+        </w:rPr>
+        <w:t xml:space="preserve"> </w:t>
+      </w:r>
+      <w:hyperlink r:id="rId13" w:history="1">
         <w:r>
           <w:rPr>
             <w:rStyle w:val="Hipervnculo"/>
@@ -1837,7 +1926,7 @@
       </w:r>
     </w:p>
     <w:sectPr>
-      <w:footerReference w:type="default" r:id="rId13"/>
+      <w:footerReference w:type="default" r:id="rId14"/>
       <w:pgSz w:w="11906" w:h="16838"/>
       <w:pgMar w:top="1417" w:right="1701" w:bottom="1417" w:left="1701" w:header="708" w:footer="708" w:gutter="0"/>
       <w:pgNumType w:start="0"/>
@@ -1850,7 +1939,7 @@
 </file>
 
 <file path=word/endnotes.xml><?xml version="1.0" encoding="utf-8"?>
-<w:endnotes xmlns:wpc="http://schemas.microsoft.com/office/word/2010/wordprocessingCanvas" xmlns:mc="http://schemas.openxmlformats.org/markup-compatibility/2006" xmlns:o="urn:schemas-microsoft-com:office:office" xmlns:r="http://schemas.openxmlformats.org/officeDocument/2006/relationships" xmlns:m="http://schemas.openxmlformats.org/officeDocument/2006/math" xmlns:v="urn:schemas-microsoft-com:vml" xmlns:wp14="http://schemas.microsoft.com/office/word/2010/wordprocessingDrawing" xmlns:wp="http://schemas.openxmlformats.org/drawingml/2006/wordprocessingDrawing" xmlns:w10="urn:schemas-microsoft-com:office:word" xmlns:w="http://schemas.openxmlformats.org/wordprocessingml/2006/main" xmlns:w14="http://schemas.microsoft.com/office/word/2010/wordml" xmlns:w15="http://schemas.microsoft.com/office/word/2012/wordml" xmlns:wpg="http://schemas.microsoft.com/office/word/2010/wordprocessingGroup" xmlns:wpi="http://schemas.microsoft.com/office/word/2010/wordprocessingInk" xmlns:wne="http://schemas.microsoft.com/office/word/2006/wordml" xmlns:wps="http://schemas.microsoft.com/office/word/2010/wordprocessingShape" mc:Ignorable="w14 w15 wp14">
+<w:endnotes xmlns:wpc="http://schemas.microsoft.com/office/word/2010/wordprocessingCanvas" xmlns:mc="http://schemas.openxmlformats.org/markup-compatibility/2006" xmlns:o="urn:schemas-microsoft-com:office:office" xmlns:r="http://schemas.openxmlformats.org/officeDocument/2006/relationships" xmlns:m="http://schemas.openxmlformats.org/officeDocument/2006/math" xmlns:v="urn:schemas-microsoft-com:vml" xmlns:wp14="http://schemas.microsoft.com/office/word/2010/wordprocessingDrawing" xmlns:wp="http://schemas.openxmlformats.org/drawingml/2006/wordprocessingDrawing" xmlns:w10="urn:schemas-microsoft-com:office:word" xmlns:w="http://schemas.openxmlformats.org/wordprocessingml/2006/main" xmlns:w14="http://schemas.microsoft.com/office/word/2010/wordml" xmlns:wpg="http://schemas.microsoft.com/office/word/2010/wordprocessingGroup" xmlns:wpi="http://schemas.microsoft.com/office/word/2010/wordprocessingInk" xmlns:wne="http://schemas.microsoft.com/office/word/2006/wordml" xmlns:wps="http://schemas.microsoft.com/office/word/2010/wordprocessingShape" mc:Ignorable="w14 wp14">
   <w:endnote w:type="separator" w:id="-1">
     <w:p>
       <w:pPr>
@@ -1875,7 +1964,7 @@
 </file>
 
 <file path=word/footer1.xml><?xml version="1.0" encoding="utf-8"?>
-<w:ftr xmlns:wpc="http://schemas.microsoft.com/office/word/2010/wordprocessingCanvas" xmlns:mc="http://schemas.openxmlformats.org/markup-compatibility/2006" xmlns:o="urn:schemas-microsoft-com:office:office" xmlns:r="http://schemas.openxmlformats.org/officeDocument/2006/relationships" xmlns:m="http://schemas.openxmlformats.org/officeDocument/2006/math" xmlns:v="urn:schemas-microsoft-com:vml" xmlns:wp14="http://schemas.microsoft.com/office/word/2010/wordprocessingDrawing" xmlns:wp="http://schemas.openxmlformats.org/drawingml/2006/wordprocessingDrawing" xmlns:w10="urn:schemas-microsoft-com:office:word" xmlns:w="http://schemas.openxmlformats.org/wordprocessingml/2006/main" xmlns:w14="http://schemas.microsoft.com/office/word/2010/wordml" xmlns:w15="http://schemas.microsoft.com/office/word/2012/wordml" xmlns:wpg="http://schemas.microsoft.com/office/word/2010/wordprocessingGroup" xmlns:wpi="http://schemas.microsoft.com/office/word/2010/wordprocessingInk" xmlns:wne="http://schemas.microsoft.com/office/word/2006/wordml" xmlns:wps="http://schemas.microsoft.com/office/word/2010/wordprocessingShape" mc:Ignorable="w14 w15 wp14">
+<w:ftr xmlns:wpc="http://schemas.microsoft.com/office/word/2010/wordprocessingCanvas" xmlns:mc="http://schemas.openxmlformats.org/markup-compatibility/2006" xmlns:o="urn:schemas-microsoft-com:office:office" xmlns:r="http://schemas.openxmlformats.org/officeDocument/2006/relationships" xmlns:m="http://schemas.openxmlformats.org/officeDocument/2006/math" xmlns:v="urn:schemas-microsoft-com:vml" xmlns:wp14="http://schemas.microsoft.com/office/word/2010/wordprocessingDrawing" xmlns:wp="http://schemas.openxmlformats.org/drawingml/2006/wordprocessingDrawing" xmlns:w10="urn:schemas-microsoft-com:office:word" xmlns:w="http://schemas.openxmlformats.org/wordprocessingml/2006/main" xmlns:w14="http://schemas.microsoft.com/office/word/2010/wordml" xmlns:wpg="http://schemas.microsoft.com/office/word/2010/wordprocessingGroup" xmlns:wpi="http://schemas.microsoft.com/office/word/2010/wordprocessingInk" xmlns:wne="http://schemas.microsoft.com/office/word/2006/wordml" xmlns:wps="http://schemas.microsoft.com/office/word/2010/wordprocessingShape" mc:Ignorable="w14 wp14">
   <w:p/>
   <w:p>
     <w:pPr>
@@ -1905,7 +1994,7 @@
         <w:sz w:val="24"/>
         <w:szCs w:val="24"/>
       </w:rPr>
-      <w:t>1</w:t>
+      <w:t>2</w:t>
     </w:r>
     <w:r>
       <w:rPr>
@@ -1925,7 +2014,7 @@
 </file>
 
 <file path=word/footnotes.xml><?xml version="1.0" encoding="utf-8"?>
-<w:footnotes xmlns:wpc="http://schemas.microsoft.com/office/word/2010/wordprocessingCanvas" xmlns:mc="http://schemas.openxmlformats.org/markup-compatibility/2006" xmlns:o="urn:schemas-microsoft-com:office:office" xmlns:r="http://schemas.openxmlformats.org/officeDocument/2006/relationships" xmlns:m="http://schemas.openxmlformats.org/officeDocument/2006/math" xmlns:v="urn:schemas-microsoft-com:vml" xmlns:wp14="http://schemas.microsoft.com/office/word/2010/wordprocessingDrawing" xmlns:wp="http://schemas.openxmlformats.org/drawingml/2006/wordprocessingDrawing" xmlns:w10="urn:schemas-microsoft-com:office:word" xmlns:w="http://schemas.openxmlformats.org/wordprocessingml/2006/main" xmlns:w14="http://schemas.microsoft.com/office/word/2010/wordml" xmlns:w15="http://schemas.microsoft.com/office/word/2012/wordml" xmlns:wpg="http://schemas.microsoft.com/office/word/2010/wordprocessingGroup" xmlns:wpi="http://schemas.microsoft.com/office/word/2010/wordprocessingInk" xmlns:wne="http://schemas.microsoft.com/office/word/2006/wordml" xmlns:wps="http://schemas.microsoft.com/office/word/2010/wordprocessingShape" mc:Ignorable="w14 w15 wp14">
+<w:footnotes xmlns:wpc="http://schemas.microsoft.com/office/word/2010/wordprocessingCanvas" xmlns:mc="http://schemas.openxmlformats.org/markup-compatibility/2006" xmlns:o="urn:schemas-microsoft-com:office:office" xmlns:r="http://schemas.openxmlformats.org/officeDocument/2006/relationships" xmlns:m="http://schemas.openxmlformats.org/officeDocument/2006/math" xmlns:v="urn:schemas-microsoft-com:vml" xmlns:wp14="http://schemas.microsoft.com/office/word/2010/wordprocessingDrawing" xmlns:wp="http://schemas.openxmlformats.org/drawingml/2006/wordprocessingDrawing" xmlns:w10="urn:schemas-microsoft-com:office:word" xmlns:w="http://schemas.openxmlformats.org/wordprocessingml/2006/main" xmlns:w14="http://schemas.microsoft.com/office/word/2010/wordml" xmlns:wpg="http://schemas.microsoft.com/office/word/2010/wordprocessingGroup" xmlns:wpi="http://schemas.microsoft.com/office/word/2010/wordprocessingInk" xmlns:wne="http://schemas.microsoft.com/office/word/2006/wordml" xmlns:wps="http://schemas.microsoft.com/office/word/2010/wordprocessingShape" mc:Ignorable="w14 wp14">
   <w:footnote w:type="separator" w:id="-1">
     <w:p>
       <w:pPr>
@@ -1950,7 +2039,7 @@
 </file>
 
 <file path=word/numbering.xml><?xml version="1.0" encoding="utf-8"?>
-<w:numbering xmlns:wpc="http://schemas.microsoft.com/office/word/2010/wordprocessingCanvas" xmlns:mc="http://schemas.openxmlformats.org/markup-compatibility/2006" xmlns:o="urn:schemas-microsoft-com:office:office" xmlns:r="http://schemas.openxmlformats.org/officeDocument/2006/relationships" xmlns:m="http://schemas.openxmlformats.org/officeDocument/2006/math" xmlns:v="urn:schemas-microsoft-com:vml" xmlns:wp14="http://schemas.microsoft.com/office/word/2010/wordprocessingDrawing" xmlns:wp="http://schemas.openxmlformats.org/drawingml/2006/wordprocessingDrawing" xmlns:w10="urn:schemas-microsoft-com:office:word" xmlns:w="http://schemas.openxmlformats.org/wordprocessingml/2006/main" xmlns:w14="http://schemas.microsoft.com/office/word/2010/wordml" xmlns:w15="http://schemas.microsoft.com/office/word/2012/wordml" xmlns:wpg="http://schemas.microsoft.com/office/word/2010/wordprocessingGroup" xmlns:wpi="http://schemas.microsoft.com/office/word/2010/wordprocessingInk" xmlns:wne="http://schemas.microsoft.com/office/word/2006/wordml" xmlns:wps="http://schemas.microsoft.com/office/word/2010/wordprocessingShape" mc:Ignorable="w14 w15 wp14">
+<w:numbering xmlns:wpc="http://schemas.microsoft.com/office/word/2010/wordprocessingCanvas" xmlns:mc="http://schemas.openxmlformats.org/markup-compatibility/2006" xmlns:o="urn:schemas-microsoft-com:office:office" xmlns:r="http://schemas.openxmlformats.org/officeDocument/2006/relationships" xmlns:m="http://schemas.openxmlformats.org/officeDocument/2006/math" xmlns:v="urn:schemas-microsoft-com:vml" xmlns:wp14="http://schemas.microsoft.com/office/word/2010/wordprocessingDrawing" xmlns:wp="http://schemas.openxmlformats.org/drawingml/2006/wordprocessingDrawing" xmlns:w10="urn:schemas-microsoft-com:office:word" xmlns:w="http://schemas.openxmlformats.org/wordprocessingml/2006/main" xmlns:w14="http://schemas.microsoft.com/office/word/2010/wordml" xmlns:wpg="http://schemas.microsoft.com/office/word/2010/wordprocessingGroup" xmlns:wpi="http://schemas.microsoft.com/office/word/2010/wordprocessingInk" xmlns:wne="http://schemas.microsoft.com/office/word/2006/wordml" xmlns:wps="http://schemas.microsoft.com/office/word/2010/wordprocessingShape" mc:Ignorable="w14 wp14">
   <w:abstractNum w:abstractNumId="0">
     <w:nsid w:val="05F009E7"/>
     <w:multiLevelType w:val="hybridMultilevel"/>
@@ -2597,7 +2686,7 @@
 </file>
 
 <file path=word/styles.xml><?xml version="1.0" encoding="utf-8"?>
-<w:styles xmlns:mc="http://schemas.openxmlformats.org/markup-compatibility/2006" xmlns:r="http://schemas.openxmlformats.org/officeDocument/2006/relationships" xmlns:w="http://schemas.openxmlformats.org/wordprocessingml/2006/main" xmlns:w14="http://schemas.microsoft.com/office/word/2010/wordml" xmlns:w15="http://schemas.microsoft.com/office/word/2012/wordml" mc:Ignorable="w14 w15">
+<w:styles xmlns:mc="http://schemas.openxmlformats.org/markup-compatibility/2006" xmlns:r="http://schemas.openxmlformats.org/officeDocument/2006/relationships" xmlns:w="http://schemas.openxmlformats.org/wordprocessingml/2006/main" xmlns:w14="http://schemas.microsoft.com/office/word/2010/wordml" mc:Ignorable="w14">
   <w:docDefaults>
     <w:rPrDefault>
       <w:rPr>
@@ -2613,378 +2702,144 @@
       </w:pPr>
     </w:pPrDefault>
   </w:docDefaults>
-  <w:latentStyles w:defLockedState="0" w:defUIPriority="99" w:defSemiHidden="0" w:defUnhideWhenUsed="0" w:defQFormat="0" w:count="371">
-    <w:lsdException w:name="Normal" w:uiPriority="0" w:qFormat="1"/>
-    <w:lsdException w:name="heading 1" w:uiPriority="9" w:qFormat="1"/>
-    <w:lsdException w:name="heading 2" w:semiHidden="1" w:uiPriority="9" w:unhideWhenUsed="1" w:qFormat="1"/>
-    <w:lsdException w:name="heading 3" w:semiHidden="1" w:uiPriority="9" w:unhideWhenUsed="1" w:qFormat="1"/>
-    <w:lsdException w:name="heading 4" w:semiHidden="1" w:uiPriority="9" w:unhideWhenUsed="1" w:qFormat="1"/>
-    <w:lsdException w:name="heading 5" w:semiHidden="1" w:uiPriority="9" w:unhideWhenUsed="1" w:qFormat="1"/>
-    <w:lsdException w:name="heading 6" w:semiHidden="1" w:uiPriority="9" w:unhideWhenUsed="1" w:qFormat="1"/>
-    <w:lsdException w:name="heading 7" w:semiHidden="1" w:uiPriority="9" w:unhideWhenUsed="1" w:qFormat="1"/>
-    <w:lsdException w:name="heading 8" w:semiHidden="1" w:uiPriority="9" w:unhideWhenUsed="1" w:qFormat="1"/>
-    <w:lsdException w:name="heading 9" w:semiHidden="1" w:uiPriority="9" w:unhideWhenUsed="1" w:qFormat="1"/>
-    <w:lsdException w:name="index 1" w:semiHidden="1" w:unhideWhenUsed="1"/>
-    <w:lsdException w:name="index 2" w:semiHidden="1" w:unhideWhenUsed="1"/>
-    <w:lsdException w:name="index 3" w:semiHidden="1" w:unhideWhenUsed="1"/>
-    <w:lsdException w:name="index 4" w:semiHidden="1" w:unhideWhenUsed="1"/>
-    <w:lsdException w:name="index 5" w:semiHidden="1" w:unhideWhenUsed="1"/>
-    <w:lsdException w:name="index 6" w:semiHidden="1" w:unhideWhenUsed="1"/>
-    <w:lsdException w:name="index 7" w:semiHidden="1" w:unhideWhenUsed="1"/>
-    <w:lsdException w:name="index 8" w:semiHidden="1" w:unhideWhenUsed="1"/>
-    <w:lsdException w:name="index 9" w:semiHidden="1" w:unhideWhenUsed="1"/>
-    <w:lsdException w:name="toc 1" w:semiHidden="1" w:uiPriority="39" w:unhideWhenUsed="1"/>
-    <w:lsdException w:name="toc 2" w:semiHidden="1" w:uiPriority="39" w:unhideWhenUsed="1"/>
-    <w:lsdException w:name="toc 3" w:semiHidden="1" w:uiPriority="39" w:unhideWhenUsed="1"/>
-    <w:lsdException w:name="toc 4" w:semiHidden="1" w:uiPriority="39" w:unhideWhenUsed="1"/>
-    <w:lsdException w:name="toc 5" w:semiHidden="1" w:uiPriority="39" w:unhideWhenUsed="1"/>
-    <w:lsdException w:name="toc 6" w:semiHidden="1" w:uiPriority="39" w:unhideWhenUsed="1"/>
-    <w:lsdException w:name="toc 7" w:semiHidden="1" w:uiPriority="39" w:unhideWhenUsed="1"/>
-    <w:lsdException w:name="toc 8" w:semiHidden="1" w:uiPriority="39" w:unhideWhenUsed="1"/>
-    <w:lsdException w:name="toc 9" w:semiHidden="1" w:uiPriority="39" w:unhideWhenUsed="1"/>
-    <w:lsdException w:name="Normal Indent" w:semiHidden="1" w:unhideWhenUsed="1"/>
-    <w:lsdException w:name="footnote text" w:semiHidden="1" w:unhideWhenUsed="1"/>
-    <w:lsdException w:name="annotation text" w:semiHidden="1" w:unhideWhenUsed="1"/>
-    <w:lsdException w:name="header" w:semiHidden="1" w:unhideWhenUsed="1"/>
-    <w:lsdException w:name="footer" w:semiHidden="1" w:unhideWhenUsed="1"/>
-    <w:lsdException w:name="index heading" w:semiHidden="1" w:unhideWhenUsed="1"/>
-    <w:lsdException w:name="caption" w:semiHidden="1" w:uiPriority="35" w:unhideWhenUsed="1" w:qFormat="1"/>
-    <w:lsdException w:name="table of figures" w:semiHidden="1" w:unhideWhenUsed="1"/>
-    <w:lsdException w:name="envelope address" w:semiHidden="1" w:unhideWhenUsed="1"/>
-    <w:lsdException w:name="envelope return" w:semiHidden="1" w:unhideWhenUsed="1"/>
-    <w:lsdException w:name="footnote reference" w:semiHidden="1" w:unhideWhenUsed="1"/>
-    <w:lsdException w:name="annotation reference" w:semiHidden="1" w:unhideWhenUsed="1"/>
-    <w:lsdException w:name="line number" w:semiHidden="1" w:unhideWhenUsed="1"/>
-    <w:lsdException w:name="page number" w:semiHidden="1" w:unhideWhenUsed="1"/>
-    <w:lsdException w:name="endnote reference" w:semiHidden="1" w:unhideWhenUsed="1"/>
-    <w:lsdException w:name="endnote text" w:semiHidden="1" w:unhideWhenUsed="1"/>
-    <w:lsdException w:name="table of authorities" w:semiHidden="1" w:unhideWhenUsed="1"/>
-    <w:lsdException w:name="macro" w:semiHidden="1" w:unhideWhenUsed="1"/>
-    <w:lsdException w:name="toa heading" w:semiHidden="1" w:unhideWhenUsed="1"/>
-    <w:lsdException w:name="List" w:semiHidden="1" w:unhideWhenUsed="1"/>
-    <w:lsdException w:name="List Bullet" w:semiHidden="1" w:unhideWhenUsed="1"/>
-    <w:lsdException w:name="List Number" w:semiHidden="1" w:unhideWhenUsed="1"/>
-    <w:lsdException w:name="List 2" w:semiHidden="1" w:unhideWhenUsed="1"/>
-    <w:lsdException w:name="List 3" w:semiHidden="1" w:unhideWhenUsed="1"/>
-    <w:lsdException w:name="List 4" w:semiHidden="1" w:unhideWhenUsed="1"/>
-    <w:lsdException w:name="List 5" w:semiHidden="1" w:unhideWhenUsed="1"/>
-    <w:lsdException w:name="List Bullet 2" w:semiHidden="1" w:unhideWhenUsed="1"/>
-    <w:lsdException w:name="List Bullet 3" w:semiHidden="1" w:unhideWhenUsed="1"/>
-    <w:lsdException w:name="List Bullet 4" w:semiHidden="1" w:unhideWhenUsed="1"/>
-    <w:lsdException w:name="List Bullet 5" w:semiHidden="1" w:unhideWhenUsed="1"/>
-    <w:lsdException w:name="List Number 2" w:semiHidden="1" w:unhideWhenUsed="1"/>
-    <w:lsdException w:name="List Number 3" w:semiHidden="1" w:unhideWhenUsed="1"/>
-    <w:lsdException w:name="List Number 4" w:semiHidden="1" w:unhideWhenUsed="1"/>
-    <w:lsdException w:name="List Number 5" w:semiHidden="1" w:unhideWhenUsed="1"/>
-    <w:lsdException w:name="Title" w:uiPriority="10" w:qFormat="1"/>
-    <w:lsdException w:name="Closing" w:semiHidden="1" w:unhideWhenUsed="1"/>
-    <w:lsdException w:name="Signature" w:semiHidden="1" w:unhideWhenUsed="1"/>
-    <w:lsdException w:name="Default Paragraph Font" w:semiHidden="1" w:uiPriority="1" w:unhideWhenUsed="1"/>
-    <w:lsdException w:name="Body Text" w:semiHidden="1" w:unhideWhenUsed="1"/>
-    <w:lsdException w:name="Body Text Indent" w:semiHidden="1" w:unhideWhenUsed="1"/>
-    <w:lsdException w:name="List Continue" w:semiHidden="1" w:unhideWhenUsed="1"/>
-    <w:lsdException w:name="List Continue 2" w:semiHidden="1" w:unhideWhenUsed="1"/>
-    <w:lsdException w:name="List Continue 3" w:semiHidden="1" w:unhideWhenUsed="1"/>
-    <w:lsdException w:name="List Continue 4" w:semiHidden="1" w:unhideWhenUsed="1"/>
-    <w:lsdException w:name="List Continue 5" w:semiHidden="1" w:unhideWhenUsed="1"/>
-    <w:lsdException w:name="Message Header" w:semiHidden="1" w:unhideWhenUsed="1"/>
-    <w:lsdException w:name="Subtitle" w:uiPriority="11" w:qFormat="1"/>
-    <w:lsdException w:name="Salutation" w:semiHidden="1" w:unhideWhenUsed="1"/>
-    <w:lsdException w:name="Date" w:semiHidden="1" w:unhideWhenUsed="1"/>
-    <w:lsdException w:name="Body Text First Indent" w:semiHidden="1" w:unhideWhenUsed="1"/>
-    <w:lsdException w:name="Body Text First Indent 2" w:semiHidden="1" w:unhideWhenUsed="1"/>
-    <w:lsdException w:name="Note Heading" w:semiHidden="1" w:unhideWhenUsed="1"/>
-    <w:lsdException w:name="Body Text 2" w:semiHidden="1" w:unhideWhenUsed="1"/>
-    <w:lsdException w:name="Body Text 3" w:semiHidden="1" w:unhideWhenUsed="1"/>
-    <w:lsdException w:name="Body Text Indent 2" w:semiHidden="1" w:unhideWhenUsed="1"/>
-    <w:lsdException w:name="Body Text Indent 3" w:semiHidden="1" w:unhideWhenUsed="1"/>
-    <w:lsdException w:name="Block Text" w:semiHidden="1" w:unhideWhenUsed="1"/>
-    <w:lsdException w:name="Hyperlink" w:semiHidden="1" w:unhideWhenUsed="1"/>
-    <w:lsdException w:name="FollowedHyperlink" w:semiHidden="1" w:unhideWhenUsed="1"/>
-    <w:lsdException w:name="Strong" w:uiPriority="22" w:qFormat="1"/>
-    <w:lsdException w:name="Emphasis" w:uiPriority="20" w:qFormat="1"/>
-    <w:lsdException w:name="Document Map" w:semiHidden="1" w:unhideWhenUsed="1"/>
-    <w:lsdException w:name="Plain Text" w:semiHidden="1" w:unhideWhenUsed="1"/>
-    <w:lsdException w:name="E-mail Signature" w:semiHidden="1" w:unhideWhenUsed="1"/>
-    <w:lsdException w:name="HTML Top of Form" w:semiHidden="1" w:unhideWhenUsed="1"/>
-    <w:lsdException w:name="HTML Bottom of Form" w:semiHidden="1" w:unhideWhenUsed="1"/>
-    <w:lsdException w:name="Normal (Web)" w:semiHidden="1" w:unhideWhenUsed="1"/>
-    <w:lsdException w:name="HTML Acronym" w:semiHidden="1" w:unhideWhenUsed="1"/>
-    <w:lsdException w:name="HTML Address" w:semiHidden="1" w:unhideWhenUsed="1"/>
-    <w:lsdException w:name="HTML Cite" w:semiHidden="1" w:unhideWhenUsed="1"/>
-    <w:lsdException w:name="HTML Code" w:semiHidden="1" w:unhideWhenUsed="1"/>
-    <w:lsdException w:name="HTML Definition" w:semiHidden="1" w:unhideWhenUsed="1"/>
-    <w:lsdException w:name="HTML Keyboard" w:semiHidden="1" w:unhideWhenUsed="1"/>
-    <w:lsdException w:name="HTML Preformatted" w:semiHidden="1" w:unhideWhenUsed="1"/>
-    <w:lsdException w:name="HTML Sample" w:semiHidden="1" w:unhideWhenUsed="1"/>
-    <w:lsdException w:name="HTML Typewriter" w:semiHidden="1" w:unhideWhenUsed="1"/>
-    <w:lsdException w:name="HTML Variable" w:semiHidden="1" w:unhideWhenUsed="1"/>
-    <w:lsdException w:name="Normal Table" w:semiHidden="1" w:unhideWhenUsed="1"/>
-    <w:lsdException w:name="annotation subject" w:semiHidden="1" w:unhideWhenUsed="1"/>
-    <w:lsdException w:name="No List" w:semiHidden="1" w:unhideWhenUsed="1"/>
-    <w:lsdException w:name="Outline List 1" w:semiHidden="1" w:unhideWhenUsed="1"/>
-    <w:lsdException w:name="Outline List 2" w:semiHidden="1" w:unhideWhenUsed="1"/>
-    <w:lsdException w:name="Outline List 3" w:semiHidden="1" w:unhideWhenUsed="1"/>
-    <w:lsdException w:name="Table Simple 1" w:semiHidden="1" w:unhideWhenUsed="1"/>
-    <w:lsdException w:name="Table Simple 2" w:semiHidden="1" w:unhideWhenUsed="1"/>
-    <w:lsdException w:name="Table Simple 3" w:semiHidden="1" w:unhideWhenUsed="1"/>
-    <w:lsdException w:name="Table Classic 1" w:semiHidden="1" w:unhideWhenUsed="1"/>
-    <w:lsdException w:name="Table Classic 2" w:semiHidden="1" w:unhideWhenUsed="1"/>
-    <w:lsdException w:name="Table Classic 3" w:semiHidden="1" w:unhideWhenUsed="1"/>
-    <w:lsdException w:name="Table Classic 4" w:semiHidden="1" w:unhideWhenUsed="1"/>
-    <w:lsdException w:name="Table Colorful 1" w:semiHidden="1" w:unhideWhenUsed="1"/>
-    <w:lsdException w:name="Table Colorful 2" w:semiHidden="1" w:unhideWhenUsed="1"/>
-    <w:lsdException w:name="Table Colorful 3" w:semiHidden="1" w:unhideWhenUsed="1"/>
-    <w:lsdException w:name="Table Columns 1" w:semiHidden="1" w:unhideWhenUsed="1"/>
-    <w:lsdException w:name="Table Columns 2" w:semiHidden="1" w:unhideWhenUsed="1"/>
-    <w:lsdException w:name="Table Columns 3" w:semiHidden="1" w:unhideWhenUsed="1"/>
-    <w:lsdException w:name="Table Columns 4" w:semiHidden="1" w:unhideWhenUsed="1"/>
-    <w:lsdException w:name="Table Columns 5" w:semiHidden="1" w:unhideWhenUsed="1"/>
-    <w:lsdException w:name="Table Grid 1" w:semiHidden="1" w:unhideWhenUsed="1"/>
-    <w:lsdException w:name="Table Grid 2" w:semiHidden="1" w:unhideWhenUsed="1"/>
-    <w:lsdException w:name="Table Grid 3" w:semiHidden="1" w:unhideWhenUsed="1"/>
-    <w:lsdException w:name="Table Grid 4" w:semiHidden="1" w:unhideWhenUsed="1"/>
-    <w:lsdException w:name="Table Grid 5" w:semiHidden="1" w:unhideWhenUsed="1"/>
-    <w:lsdException w:name="Table Grid 6" w:semiHidden="1" w:unhideWhenUsed="1"/>
-    <w:lsdException w:name="Table Grid 7" w:semiHidden="1" w:unhideWhenUsed="1"/>
-    <w:lsdException w:name="Table Grid 8" w:semiHidden="1" w:unhideWhenUsed="1"/>
-    <w:lsdException w:name="Table List 1" w:semiHidden="1" w:unhideWhenUsed="1"/>
-    <w:lsdException w:name="Table List 2" w:semiHidden="1" w:unhideWhenUsed="1"/>
-    <w:lsdException w:name="Table List 3" w:semiHidden="1" w:unhideWhenUsed="1"/>
-    <w:lsdException w:name="Table List 4" w:semiHidden="1" w:unhideWhenUsed="1"/>
-    <w:lsdException w:name="Table List 5" w:semiHidden="1" w:unhideWhenUsed="1"/>
-    <w:lsdException w:name="Table List 6" w:semiHidden="1" w:unhideWhenUsed="1"/>
-    <w:lsdException w:name="Table List 7" w:semiHidden="1" w:unhideWhenUsed="1"/>
-    <w:lsdException w:name="Table List 8" w:semiHidden="1" w:unhideWhenUsed="1"/>
-    <w:lsdException w:name="Table 3D effects 1" w:semiHidden="1" w:unhideWhenUsed="1"/>
-    <w:lsdException w:name="Table 3D effects 2" w:semiHidden="1" w:unhideWhenUsed="1"/>
-    <w:lsdException w:name="Table 3D effects 3" w:semiHidden="1" w:unhideWhenUsed="1"/>
-    <w:lsdException w:name="Table Contemporary" w:semiHidden="1" w:unhideWhenUsed="1"/>
-    <w:lsdException w:name="Table Elegant" w:semiHidden="1" w:unhideWhenUsed="1"/>
-    <w:lsdException w:name="Table Professional" w:semiHidden="1" w:unhideWhenUsed="1"/>
-    <w:lsdException w:name="Table Subtle 1" w:semiHidden="1" w:unhideWhenUsed="1"/>
-    <w:lsdException w:name="Table Subtle 2" w:semiHidden="1" w:unhideWhenUsed="1"/>
-    <w:lsdException w:name="Table Web 1" w:semiHidden="1" w:unhideWhenUsed="1"/>
-    <w:lsdException w:name="Table Web 2" w:semiHidden="1" w:unhideWhenUsed="1"/>
-    <w:lsdException w:name="Table Web 3" w:semiHidden="1" w:unhideWhenUsed="1"/>
-    <w:lsdException w:name="Balloon Text" w:semiHidden="1" w:unhideWhenUsed="1"/>
-    <w:lsdException w:name="Table Grid" w:uiPriority="59"/>
-    <w:lsdException w:name="Table Theme" w:semiHidden="1" w:unhideWhenUsed="1"/>
-    <w:lsdException w:name="Placeholder Text" w:semiHidden="1"/>
-    <w:lsdException w:name="No Spacing" w:uiPriority="1" w:qFormat="1"/>
-    <w:lsdException w:name="Light Shading" w:uiPriority="60"/>
-    <w:lsdException w:name="Light List" w:uiPriority="61"/>
-    <w:lsdException w:name="Light Grid" w:uiPriority="62"/>
-    <w:lsdException w:name="Medium Shading 1" w:uiPriority="63"/>
-    <w:lsdException w:name="Medium Shading 2" w:uiPriority="64"/>
-    <w:lsdException w:name="Medium List 1" w:uiPriority="65"/>
-    <w:lsdException w:name="Medium List 2" w:uiPriority="66"/>
-    <w:lsdException w:name="Medium Grid 1" w:uiPriority="67"/>
-    <w:lsdException w:name="Medium Grid 2" w:uiPriority="68"/>
-    <w:lsdException w:name="Medium Grid 3" w:uiPriority="69"/>
-    <w:lsdException w:name="Dark List" w:uiPriority="70"/>
-    <w:lsdException w:name="Colorful Shading" w:uiPriority="71"/>
-    <w:lsdException w:name="Colorful List" w:uiPriority="72"/>
-    <w:lsdException w:name="Colorful Grid" w:uiPriority="73"/>
-    <w:lsdException w:name="Light Shading Accent 1" w:uiPriority="60"/>
-    <w:lsdException w:name="Light List Accent 1" w:uiPriority="61"/>
-    <w:lsdException w:name="Light Grid Accent 1" w:uiPriority="62"/>
-    <w:lsdException w:name="Medium Shading 1 Accent 1" w:uiPriority="63"/>
-    <w:lsdException w:name="Medium Shading 2 Accent 1" w:uiPriority="64"/>
-    <w:lsdException w:name="Medium List 1 Accent 1" w:uiPriority="65"/>
-    <w:lsdException w:name="Revision" w:semiHidden="1"/>
-    <w:lsdException w:name="List Paragraph" w:uiPriority="34" w:qFormat="1"/>
-    <w:lsdException w:name="Quote" w:uiPriority="29" w:qFormat="1"/>
-    <w:lsdException w:name="Intense Quote" w:uiPriority="30" w:qFormat="1"/>
-    <w:lsdException w:name="Medium List 2 Accent 1" w:uiPriority="66"/>
-    <w:lsdException w:name="Medium Grid 1 Accent 1" w:uiPriority="67"/>
-    <w:lsdException w:name="Medium Grid 2 Accent 1" w:uiPriority="68"/>
-    <w:lsdException w:name="Medium Grid 3 Accent 1" w:uiPriority="69"/>
-    <w:lsdException w:name="Dark List Accent 1" w:uiPriority="70"/>
-    <w:lsdException w:name="Colorful Shading Accent 1" w:uiPriority="71"/>
-    <w:lsdException w:name="Colorful List Accent 1" w:uiPriority="72"/>
-    <w:lsdException w:name="Colorful Grid Accent 1" w:uiPriority="73"/>
-    <w:lsdException w:name="Light Shading Accent 2" w:uiPriority="60"/>
-    <w:lsdException w:name="Light List Accent 2" w:uiPriority="61"/>
-    <w:lsdException w:name="Light Grid Accent 2" w:uiPriority="62"/>
-    <w:lsdException w:name="Medium Shading 1 Accent 2" w:uiPriority="63"/>
-    <w:lsdException w:name="Medium Shading 2 Accent 2" w:uiPriority="64"/>
-    <w:lsdException w:name="Medium List 1 Accent 2" w:uiPriority="65"/>
-    <w:lsdException w:name="Medium List 2 Accent 2" w:uiPriority="66"/>
-    <w:lsdException w:name="Medium Grid 1 Accent 2" w:uiPriority="67"/>
-    <w:lsdException w:name="Medium Grid 2 Accent 2" w:uiPriority="68"/>
-    <w:lsdException w:name="Medium Grid 3 Accent 2" w:uiPriority="69"/>
-    <w:lsdException w:name="Dark List Accent 2" w:uiPriority="70"/>
-    <w:lsdException w:name="Colorful Shading Accent 2" w:uiPriority="71"/>
-    <w:lsdException w:name="Colorful List Accent 2" w:uiPriority="72"/>
-    <w:lsdException w:name="Colorful Grid Accent 2" w:uiPriority="73"/>
-    <w:lsdException w:name="Light Shading Accent 3" w:uiPriority="60"/>
-    <w:lsdException w:name="Light List Accent 3" w:uiPriority="61"/>
-    <w:lsdException w:name="Light Grid Accent 3" w:uiPriority="62"/>
-    <w:lsdException w:name="Medium Shading 1 Accent 3" w:uiPriority="63"/>
-    <w:lsdException w:name="Medium Shading 2 Accent 3" w:uiPriority="64"/>
-    <w:lsdException w:name="Medium List 1 Accent 3" w:uiPriority="65"/>
-    <w:lsdException w:name="Medium List 2 Accent 3" w:uiPriority="66"/>
-    <w:lsdException w:name="Medium Grid 1 Accent 3" w:uiPriority="67"/>
-    <w:lsdException w:name="Medium Grid 2 Accent 3" w:uiPriority="68"/>
-    <w:lsdException w:name="Medium Grid 3 Accent 3" w:uiPriority="69"/>
-    <w:lsdException w:name="Dark List Accent 3" w:uiPriority="70"/>
-    <w:lsdException w:name="Colorful Shading Accent 3" w:uiPriority="71"/>
-    <w:lsdException w:name="Colorful List Accent 3" w:uiPriority="72"/>
-    <w:lsdException w:name="Colorful Grid Accent 3" w:uiPriority="73"/>
-    <w:lsdException w:name="Light Shading Accent 4" w:uiPriority="60"/>
-    <w:lsdException w:name="Light List Accent 4" w:uiPriority="61"/>
-    <w:lsdException w:name="Light Grid Accent 4" w:uiPriority="62"/>
-    <w:lsdException w:name="Medium Shading 1 Accent 4" w:uiPriority="63"/>
-    <w:lsdException w:name="Medium Shading 2 Accent 4" w:uiPriority="64"/>
-    <w:lsdException w:name="Medium List 1 Accent 4" w:uiPriority="65"/>
-    <w:lsdException w:name="Medium List 2 Accent 4" w:uiPriority="66"/>
-    <w:lsdException w:name="Medium Grid 1 Accent 4" w:uiPriority="67"/>
-    <w:lsdException w:name="Medium Grid 2 Accent 4" w:uiPriority="68"/>
-    <w:lsdException w:name="Medium Grid 3 Accent 4" w:uiPriority="69"/>
-    <w:lsdException w:name="Dark List Accent 4" w:uiPriority="70"/>
-    <w:lsdException w:name="Colorful Shading Accent 4" w:uiPriority="71"/>
-    <w:lsdException w:name="Colorful List Accent 4" w:uiPriority="72"/>
-    <w:lsdException w:name="Colorful Grid Accent 4" w:uiPriority="73"/>
-    <w:lsdException w:name="Light Shading Accent 5" w:uiPriority="60"/>
-    <w:lsdException w:name="Light List Accent 5" w:uiPriority="61"/>
-    <w:lsdException w:name="Light Grid Accent 5" w:uiPriority="62"/>
-    <w:lsdException w:name="Medium Shading 1 Accent 5" w:uiPriority="63"/>
-    <w:lsdException w:name="Medium Shading 2 Accent 5" w:uiPriority="64"/>
-    <w:lsdException w:name="Medium List 1 Accent 5" w:uiPriority="65"/>
-    <w:lsdException w:name="Medium List 2 Accent 5" w:uiPriority="66"/>
-    <w:lsdException w:name="Medium Grid 1 Accent 5" w:uiPriority="67"/>
-    <w:lsdException w:name="Medium Grid 2 Accent 5" w:uiPriority="68"/>
-    <w:lsdException w:name="Medium Grid 3 Accent 5" w:uiPriority="69"/>
-    <w:lsdException w:name="Dark List Accent 5" w:uiPriority="70"/>
-    <w:lsdException w:name="Colorful Shading Accent 5" w:uiPriority="71"/>
-    <w:lsdException w:name="Colorful List Accent 5" w:uiPriority="72"/>
-    <w:lsdException w:name="Colorful Grid Accent 5" w:uiPriority="73"/>
-    <w:lsdException w:name="Light Shading Accent 6" w:uiPriority="60"/>
-    <w:lsdException w:name="Light List Accent 6" w:uiPriority="61"/>
-    <w:lsdException w:name="Light Grid Accent 6" w:uiPriority="62"/>
-    <w:lsdException w:name="Medium Shading 1 Accent 6" w:uiPriority="63"/>
-    <w:lsdException w:name="Medium Shading 2 Accent 6" w:uiPriority="64"/>
-    <w:lsdException w:name="Medium List 1 Accent 6" w:uiPriority="65"/>
-    <w:lsdException w:name="Medium List 2 Accent 6" w:uiPriority="66"/>
-    <w:lsdException w:name="Medium Grid 1 Accent 6" w:uiPriority="67"/>
-    <w:lsdException w:name="Medium Grid 2 Accent 6" w:uiPriority="68"/>
-    <w:lsdException w:name="Medium Grid 3 Accent 6" w:uiPriority="69"/>
-    <w:lsdException w:name="Dark List Accent 6" w:uiPriority="70"/>
-    <w:lsdException w:name="Colorful Shading Accent 6" w:uiPriority="71"/>
-    <w:lsdException w:name="Colorful List Accent 6" w:uiPriority="72"/>
-    <w:lsdException w:name="Colorful Grid Accent 6" w:uiPriority="73"/>
-    <w:lsdException w:name="Subtle Emphasis" w:uiPriority="19" w:qFormat="1"/>
-    <w:lsdException w:name="Intense Emphasis" w:uiPriority="21" w:qFormat="1"/>
-    <w:lsdException w:name="Subtle Reference" w:uiPriority="31" w:qFormat="1"/>
-    <w:lsdException w:name="Intense Reference" w:uiPriority="32" w:qFormat="1"/>
-    <w:lsdException w:name="Book Title" w:uiPriority="33" w:qFormat="1"/>
-    <w:lsdException w:name="Bibliography" w:semiHidden="1" w:uiPriority="37" w:unhideWhenUsed="1"/>
-    <w:lsdException w:name="TOC Heading" w:semiHidden="1" w:uiPriority="39" w:unhideWhenUsed="1" w:qFormat="1"/>
-    <w:lsdException w:name="Plain Table 1" w:uiPriority="41"/>
-    <w:lsdException w:name="Plain Table 2" w:uiPriority="42"/>
-    <w:lsdException w:name="Plain Table 3" w:uiPriority="43"/>
-    <w:lsdException w:name="Plain Table 4" w:uiPriority="44"/>
-    <w:lsdException w:name="Plain Table 5" w:uiPriority="45"/>
-    <w:lsdException w:name="Grid Table Light" w:uiPriority="40"/>
-    <w:lsdException w:name="Grid Table 1 Light" w:uiPriority="46"/>
-    <w:lsdException w:name="Grid Table 2" w:uiPriority="47"/>
-    <w:lsdException w:name="Grid Table 3" w:uiPriority="48"/>
-    <w:lsdException w:name="Grid Table 4" w:uiPriority="49"/>
-    <w:lsdException w:name="Grid Table 5 Dark" w:uiPriority="50"/>
-    <w:lsdException w:name="Grid Table 6 Colorful" w:uiPriority="51"/>
-    <w:lsdException w:name="Grid Table 7 Colorful" w:uiPriority="52"/>
-    <w:lsdException w:name="Grid Table 1 Light Accent 1" w:uiPriority="46"/>
-    <w:lsdException w:name="Grid Table 2 Accent 1" w:uiPriority="47"/>
-    <w:lsdException w:name="Grid Table 3 Accent 1" w:uiPriority="48"/>
-    <w:lsdException w:name="Grid Table 4 Accent 1" w:uiPriority="49"/>
-    <w:lsdException w:name="Grid Table 5 Dark Accent 1" w:uiPriority="50"/>
-    <w:lsdException w:name="Grid Table 6 Colorful Accent 1" w:uiPriority="51"/>
-    <w:lsdException w:name="Grid Table 7 Colorful Accent 1" w:uiPriority="52"/>
-    <w:lsdException w:name="Grid Table 1 Light Accent 2" w:uiPriority="46"/>
-    <w:lsdException w:name="Grid Table 2 Accent 2" w:uiPriority="47"/>
-    <w:lsdException w:name="Grid Table 3 Accent 2" w:uiPriority="48"/>
-    <w:lsdException w:name="Grid Table 4 Accent 2" w:uiPriority="49"/>
-    <w:lsdException w:name="Grid Table 5 Dark Accent 2" w:uiPriority="50"/>
-    <w:lsdException w:name="Grid Table 6 Colorful Accent 2" w:uiPriority="51"/>
-    <w:lsdException w:name="Grid Table 7 Colorful Accent 2" w:uiPriority="52"/>
-    <w:lsdException w:name="Grid Table 1 Light Accent 3" w:uiPriority="46"/>
-    <w:lsdException w:name="Grid Table 2 Accent 3" w:uiPriority="47"/>
-    <w:lsdException w:name="Grid Table 3 Accent 3" w:uiPriority="48"/>
-    <w:lsdException w:name="Grid Table 4 Accent 3" w:uiPriority="49"/>
-    <w:lsdException w:name="Grid Table 5 Dark Accent 3" w:uiPriority="50"/>
-    <w:lsdException w:name="Grid Table 6 Colorful Accent 3" w:uiPriority="51"/>
-    <w:lsdException w:name="Grid Table 7 Colorful Accent 3" w:uiPriority="52"/>
-    <w:lsdException w:name="Grid Table 1 Light Accent 4" w:uiPriority="46"/>
-    <w:lsdException w:name="Grid Table 2 Accent 4" w:uiPriority="47"/>
-    <w:lsdException w:name="Grid Table 3 Accent 4" w:uiPriority="48"/>
-    <w:lsdException w:name="Grid Table 4 Accent 4" w:uiPriority="49"/>
-    <w:lsdException w:name="Grid Table 5 Dark Accent 4" w:uiPriority="50"/>
-    <w:lsdException w:name="Grid Table 6 Colorful Accent 4" w:uiPriority="51"/>
-    <w:lsdException w:name="Grid Table 7 Colorful Accent 4" w:uiPriority="52"/>
-    <w:lsdException w:name="Grid Table 1 Light Accent 5" w:uiPriority="46"/>
-    <w:lsdException w:name="Grid Table 2 Accent 5" w:uiPriority="47"/>
-    <w:lsdException w:name="Grid Table 3 Accent 5" w:uiPriority="48"/>
-    <w:lsdException w:name="Grid Table 4 Accent 5" w:uiPriority="49"/>
-    <w:lsdException w:name="Grid Table 5 Dark Accent 5" w:uiPriority="50"/>
-    <w:lsdException w:name="Grid Table 6 Colorful Accent 5" w:uiPriority="51"/>
-    <w:lsdException w:name="Grid Table 7 Colorful Accent 5" w:uiPriority="52"/>
-    <w:lsdException w:name="Grid Table 1 Light Accent 6" w:uiPriority="46"/>
-    <w:lsdException w:name="Grid Table 2 Accent 6" w:uiPriority="47"/>
-    <w:lsdException w:name="Grid Table 3 Accent 6" w:uiPriority="48"/>
-    <w:lsdException w:name="Grid Table 4 Accent 6" w:uiPriority="49"/>
-    <w:lsdException w:name="Grid Table 5 Dark Accent 6" w:uiPriority="50"/>
-    <w:lsdException w:name="Grid Table 6 Colorful Accent 6" w:uiPriority="51"/>
-    <w:lsdException w:name="Grid Table 7 Colorful Accent 6" w:uiPriority="52"/>
-    <w:lsdException w:name="List Table 1 Light" w:uiPriority="46"/>
-    <w:lsdException w:name="List Table 2" w:uiPriority="47"/>
-    <w:lsdException w:name="List Table 3" w:uiPriority="48"/>
-    <w:lsdException w:name="List Table 4" w:uiPriority="49"/>
-    <w:lsdException w:name="List Table 5 Dark" w:uiPriority="50"/>
-    <w:lsdException w:name="List Table 6 Colorful" w:uiPriority="51"/>
-    <w:lsdException w:name="List Table 7 Colorful" w:uiPriority="52"/>
-    <w:lsdException w:name="List Table 1 Light Accent 1" w:uiPriority="46"/>
-    <w:lsdException w:name="List Table 2 Accent 1" w:uiPriority="47"/>
-    <w:lsdException w:name="List Table 3 Accent 1" w:uiPriority="48"/>
-    <w:lsdException w:name="List Table 4 Accent 1" w:uiPriority="49"/>
-    <w:lsdException w:name="List Table 5 Dark Accent 1" w:uiPriority="50"/>
-    <w:lsdException w:name="List Table 6 Colorful Accent 1" w:uiPriority="51"/>
-    <w:lsdException w:name="List Table 7 Colorful Accent 1" w:uiPriority="52"/>
-    <w:lsdException w:name="List Table 1 Light Accent 2" w:uiPriority="46"/>
-    <w:lsdException w:name="List Table 2 Accent 2" w:uiPriority="47"/>
-    <w:lsdException w:name="List Table 3 Accent 2" w:uiPriority="48"/>
-    <w:lsdException w:name="List Table 4 Accent 2" w:uiPriority="49"/>
-    <w:lsdException w:name="List Table 5 Dark Accent 2" w:uiPriority="50"/>
-    <w:lsdException w:name="List Table 6 Colorful Accent 2" w:uiPriority="51"/>
-    <w:lsdException w:name="List Table 7 Colorful Accent 2" w:uiPriority="52"/>
-    <w:lsdException w:name="List Table 1 Light Accent 3" w:uiPriority="46"/>
-    <w:lsdException w:name="List Table 2 Accent 3" w:uiPriority="47"/>
-    <w:lsdException w:name="List Table 3 Accent 3" w:uiPriority="48"/>
-    <w:lsdException w:name="List Table 4 Accent 3" w:uiPriority="49"/>
-    <w:lsdException w:name="List Table 5 Dark Accent 3" w:uiPriority="50"/>
-    <w:lsdException w:name="List Table 6 Colorful Accent 3" w:uiPriority="51"/>
-    <w:lsdException w:name="List Table 7 Colorful Accent 3" w:uiPriority="52"/>
-    <w:lsdException w:name="List Table 1 Light Accent 4" w:uiPriority="46"/>
-    <w:lsdException w:name="List Table 2 Accent 4" w:uiPriority="47"/>
-    <w:lsdException w:name="List Table 3 Accent 4" w:uiPriority="48"/>
-    <w:lsdException w:name="List Table 4 Accent 4" w:uiPriority="49"/>
-    <w:lsdException w:name="List Table 5 Dark Accent 4" w:uiPriority="50"/>
-    <w:lsdException w:name="List Table 6 Colorful Accent 4" w:uiPriority="51"/>
-    <w:lsdException w:name="List Table 7 Colorful Accent 4" w:uiPriority="52"/>
-    <w:lsdException w:name="List Table 1 Light Accent 5" w:uiPriority="46"/>
-    <w:lsdException w:name="List Table 2 Accent 5" w:uiPriority="47"/>
-    <w:lsdException w:name="List Table 3 Accent 5" w:uiPriority="48"/>
-    <w:lsdException w:name="List Table 4 Accent 5" w:uiPriority="49"/>
-    <w:lsdException w:name="List Table 5 Dark Accent 5" w:uiPriority="50"/>
-    <w:lsdException w:name="List Table 6 Colorful Accent 5" w:uiPriority="51"/>
-    <w:lsdException w:name="List Table 7 Colorful Accent 5" w:uiPriority="52"/>
-    <w:lsdException w:name="List Table 1 Light Accent 6" w:uiPriority="46"/>
-    <w:lsdException w:name="List Table 2 Accent 6" w:uiPriority="47"/>
-    <w:lsdException w:name="List Table 3 Accent 6" w:uiPriority="48"/>
-    <w:lsdException w:name="List Table 4 Accent 6" w:uiPriority="49"/>
-    <w:lsdException w:name="List Table 5 Dark Accent 6" w:uiPriority="50"/>
-    <w:lsdException w:name="List Table 6 Colorful Accent 6" w:uiPriority="51"/>
-    <w:lsdException w:name="List Table 7 Colorful Accent 6" w:uiPriority="52"/>
+  <w:latentStyles w:defLockedState="0" w:defUIPriority="99" w:defSemiHidden="1" w:defUnhideWhenUsed="1" w:defQFormat="0" w:count="267">
+    <w:lsdException w:name="Normal" w:semiHidden="0" w:uiPriority="0" w:unhideWhenUsed="0" w:qFormat="1"/>
+    <w:lsdException w:name="heading 1" w:semiHidden="0" w:uiPriority="9" w:unhideWhenUsed="0" w:qFormat="1"/>
+    <w:lsdException w:name="heading 2" w:uiPriority="9" w:qFormat="1"/>
+    <w:lsdException w:name="heading 3" w:uiPriority="9" w:qFormat="1"/>
+    <w:lsdException w:name="heading 4" w:uiPriority="9" w:qFormat="1"/>
+    <w:lsdException w:name="heading 5" w:uiPriority="9" w:qFormat="1"/>
+    <w:lsdException w:name="heading 6" w:uiPriority="9" w:qFormat="1"/>
+    <w:lsdException w:name="heading 7" w:uiPriority="9" w:qFormat="1"/>
+    <w:lsdException w:name="heading 8" w:uiPriority="9" w:qFormat="1"/>
+    <w:lsdException w:name="heading 9" w:uiPriority="9" w:qFormat="1"/>
+    <w:lsdException w:name="toc 1" w:uiPriority="39"/>
+    <w:lsdException w:name="toc 2" w:uiPriority="39"/>
+    <w:lsdException w:name="toc 3" w:uiPriority="39"/>
+    <w:lsdException w:name="toc 4" w:uiPriority="39"/>
+    <w:lsdException w:name="toc 5" w:uiPriority="39"/>
+    <w:lsdException w:name="toc 6" w:uiPriority="39"/>
+    <w:lsdException w:name="toc 7" w:uiPriority="39"/>
+    <w:lsdException w:name="toc 8" w:uiPriority="39"/>
+    <w:lsdException w:name="toc 9" w:uiPriority="39"/>
+    <w:lsdException w:name="caption" w:uiPriority="35" w:qFormat="1"/>
+    <w:lsdException w:name="Title" w:semiHidden="0" w:uiPriority="10" w:unhideWhenUsed="0" w:qFormat="1"/>
+    <w:lsdException w:name="Default Paragraph Font" w:uiPriority="1"/>
+    <w:lsdException w:name="Subtitle" w:semiHidden="0" w:uiPriority="11" w:unhideWhenUsed="0" w:qFormat="1"/>
+    <w:lsdException w:name="Strong" w:semiHidden="0" w:uiPriority="22" w:unhideWhenUsed="0" w:qFormat="1"/>
+    <w:lsdException w:name="Emphasis" w:semiHidden="0" w:uiPriority="20" w:unhideWhenUsed="0" w:qFormat="1"/>
+    <w:lsdException w:name="Table Grid" w:semiHidden="0" w:uiPriority="59" w:unhideWhenUsed="0"/>
+    <w:lsdException w:name="Placeholder Text" w:unhideWhenUsed="0"/>
+    <w:lsdException w:name="No Spacing" w:semiHidden="0" w:uiPriority="1" w:unhideWhenUsed="0" w:qFormat="1"/>
+    <w:lsdException w:name="Light Shading" w:semiHidden="0" w:uiPriority="60" w:unhideWhenUsed="0"/>
+    <w:lsdException w:name="Light List" w:semiHidden="0" w:uiPriority="61" w:unhideWhenUsed="0"/>
+    <w:lsdException w:name="Light Grid" w:semiHidden="0" w:uiPriority="62" w:unhideWhenUsed="0"/>
+    <w:lsdException w:name="Medium Shading 1" w:semiHidden="0" w:uiPriority="63" w:unhideWhenUsed="0"/>
+    <w:lsdException w:name="Medium Shading 2" w:semiHidden="0" w:uiPriority="64" w:unhideWhenUsed="0"/>
+    <w:lsdException w:name="Medium List 1" w:semiHidden="0" w:uiPriority="65" w:unhideWhenUsed="0"/>
+    <w:lsdException w:name="Medium List 2" w:semiHidden="0" w:uiPriority="66" w:unhideWhenUsed="0"/>
+    <w:lsdException w:name="Medium Grid 1" w:semiHidden="0" w:uiPriority="67" w:unhideWhenUsed="0"/>
+    <w:lsdException w:name="Medium Grid 2" w:semiHidden="0" w:uiPriority="68" w:unhideWhenUsed="0"/>
+    <w:lsdException w:name="Medium Grid 3" w:semiHidden="0" w:uiPriority="69" w:unhideWhenUsed="0"/>
+    <w:lsdException w:name="Dark List" w:semiHidden="0" w:uiPriority="70" w:unhideWhenUsed="0"/>
+    <w:lsdException w:name="Colorful Shading" w:semiHidden="0" w:uiPriority="71" w:unhideWhenUsed="0"/>
+    <w:lsdException w:name="Colorful List" w:semiHidden="0" w:uiPriority="72" w:unhideWhenUsed="0"/>
+    <w:lsdException w:name="Colorful Grid" w:semiHidden="0" w:uiPriority="73" w:unhideWhenUsed="0"/>
+    <w:lsdException w:name="Light Shading Accent 1" w:semiHidden="0" w:uiPriority="60" w:unhideWhenUsed="0"/>
+    <w:lsdException w:name="Light List Accent 1" w:semiHidden="0" w:uiPriority="61" w:unhideWhenUsed="0"/>
+    <w:lsdException w:name="Light Grid Accent 1" w:semiHidden="0" w:uiPriority="62" w:unhideWhenUsed="0"/>
+    <w:lsdException w:name="Medium Shading 1 Accent 1" w:semiHidden="0" w:uiPriority="63" w:unhideWhenUsed="0"/>
+    <w:lsdException w:name="Medium Shading 2 Accent 1" w:semiHidden="0" w:uiPriority="64" w:unhideWhenUsed="0"/>
+    <w:lsdException w:name="Medium List 1 Accent 1" w:semiHidden="0" w:uiPriority="65" w:unhideWhenUsed="0"/>
+    <w:lsdException w:name="Revision" w:unhideWhenUsed="0"/>
+    <w:lsdException w:name="List Paragraph" w:semiHidden="0" w:uiPriority="34" w:unhideWhenUsed="0" w:qFormat="1"/>
+    <w:lsdException w:name="Quote" w:semiHidden="0" w:uiPriority="29" w:unhideWhenUsed="0" w:qFormat="1"/>
+    <w:lsdException w:name="Intense Quote" w:semiHidden="0" w:uiPriority="30" w:unhideWhenUsed="0" w:qFormat="1"/>
+    <w:lsdException w:name="Medium List 2 Accent 1" w:semiHidden="0" w:uiPriority="66" w:unhideWhenUsed="0"/>
+    <w:lsdException w:name="Medium Grid 1 Accent 1" w:semiHidden="0" w:uiPriority="67" w:unhideWhenUsed="0"/>
+    <w:lsdException w:name="Medium Grid 2 Accent 1" w:semiHidden="0" w:uiPriority="68" w:unhideWhenUsed="0"/>
+    <w:lsdException w:name="Medium Grid 3 Accent 1" w:semiHidden="0" w:uiPriority="69" w:unhideWhenUsed="0"/>
+    <w:lsdException w:name="Dark List Accent 1" w:semiHidden="0" w:uiPriority="70" w:unhideWhenUsed="0"/>
+    <w:lsdException w:name="Colorful Shading Accent 1" w:semiHidden="0" w:uiPriority="71" w:unhideWhenUsed="0"/>
+    <w:lsdException w:name="Colorful List Accent 1" w:semiHidden="0" w:uiPriority="72" w:unhideWhenUsed="0"/>
+    <w:lsdException w:name="Colorful Grid Accent 1" w:semiHidden="0" w:uiPriority="73" w:unhideWhenUsed="0"/>
+    <w:lsdException w:name="Light Shading Accent 2" w:semiHidden="0" w:uiPriority="60" w:unhideWhenUsed="0"/>
+    <w:lsdException w:name="Light List Accent 2" w:semiHidden="0" w:uiPriority="61" w:unhideWhenUsed="0"/>
+    <w:lsdException w:name="Light Grid Accent 2" w:semiHidden="0" w:uiPriority="62" w:unhideWhenUsed="0"/>
+    <w:lsdException w:name="Medium Shading 1 Accent 2" w:semiHidden="0" w:uiPriority="63" w:unhideWhenUsed="0"/>
+    <w:lsdException w:name="Medium Shading 2 Accent 2" w:semiHidden="0" w:uiPriority="64" w:unhideWhenUsed="0"/>
+    <w:lsdException w:name="Medium List 1 Accent 2" w:semiHidden="0" w:uiPriority="65" w:unhideWhenUsed="0"/>
+    <w:lsdException w:name="Medium List 2 Accent 2" w:semiHidden="0" w:uiPriority="66" w:unhideWhenUsed="0"/>
+    <w:lsdException w:name="Medium Grid 1 Accent 2" w:semiHidden="0" w:uiPriority="67" w:unhideWhenUsed="0"/>
+    <w:lsdException w:name="Medium Grid 2 Accent 2" w:semiHidden="0" w:uiPriority="68" w:unhideWhenUsed="0"/>
+    <w:lsdException w:name="Medium Grid 3 Accent 2" w:semiHidden="0" w:uiPriority="69" w:unhideWhenUsed="0"/>
+    <w:lsdException w:name="Dark List Accent 2" w:semiHidden="0" w:uiPriority="70" w:unhideWhenUsed="0"/>
+    <w:lsdException w:name="Colorful Shading Accent 2" w:semiHidden="0" w:uiPriority="71" w:unhideWhenUsed="0"/>
+    <w:lsdException w:name="Colorful List Accent 2" w:semiHidden="0" w:uiPriority="72" w:unhideWhenUsed="0"/>
+    <w:lsdException w:name="Colorful Grid Accent 2" w:semiHidden="0" w:uiPriority="73" w:unhideWhenUsed="0"/>
+    <w:lsdException w:name="Light Shading Accent 3" w:semiHidden="0" w:uiPriority="60" w:unhideWhenUsed="0"/>
+    <w:lsdException w:name="Light List Accent 3" w:semiHidden="0" w:uiPriority="61" w:unhideWhenUsed="0"/>
+    <w:lsdException w:name="Light Grid Accent 3" w:semiHidden="0" w:uiPriority="62" w:unhideWhenUsed="0"/>
+    <w:lsdException w:name="Medium Shading 1 Accent 3" w:semiHidden="0" w:uiPriority="63" w:unhideWhenUsed="0"/>
+    <w:lsdException w:name="Medium Shading 2 Accent 3" w:semiHidden="0" w:uiPriority="64" w:unhideWhenUsed="0"/>
+    <w:lsdException w:name="Medium List 1 Accent 3" w:semiHidden="0" w:uiPriority="65" w:unhideWhenUsed="0"/>
+    <w:lsdException w:name="Medium List 2 Accent 3" w:semiHidden="0" w:uiPriority="66" w:unhideWhenUsed="0"/>
+    <w:lsdException w:name="Medium Grid 1 Accent 3" w:semiHidden="0" w:uiPriority="67" w:unhideWhenUsed="0"/>
+    <w:lsdException w:name="Medium Grid 2 Accent 3" w:semiHidden="0" w:uiPriority="68" w:unhideWhenUsed="0"/>
+    <w:lsdException w:name="Medium Grid 3 Accent 3" w:semiHidden="0" w:uiPriority="69" w:unhideWhenUsed="0"/>
+    <w:lsdException w:name="Dark List Accent 3" w:semiHidden="0" w:uiPriority="70" w:unhideWhenUsed="0"/>
+    <w:lsdException w:name="Colorful Shading Accent 3" w:semiHidden="0" w:uiPriority="71" w:unhideWhenUsed="0"/>
+    <w:lsdException w:name="Colorful List Accent 3" w:semiHidden="0" w:uiPriority="72" w:unhideWhenUsed="0"/>
+    <w:lsdException w:name="Colorful Grid Accent 3" w:semiHidden="0" w:uiPriority="73" w:unhideWhenUsed="0"/>
+    <w:lsdException w:name="Light Shading Accent 4" w:semiHidden="0" w:uiPriority="60" w:unhideWhenUsed="0"/>
+    <w:lsdException w:name="Light List Accent 4" w:semiHidden="0" w:uiPriority="61" w:unhideWhenUsed="0"/>
+    <w:lsdException w:name="Light Grid Accent 4" w:semiHidden="0" w:uiPriority="62" w:unhideWhenUsed="0"/>
+    <w:lsdException w:name="Medium Shading 1 Accent 4" w:semiHidden="0" w:uiPriority="63" w:unhideWhenUsed="0"/>
+    <w:lsdException w:name="Medium Shading 2 Accent 4" w:semiHidden="0" w:uiPriority="64" w:unhideWhenUsed="0"/>
+    <w:lsdException w:name="Medium List 1 Accent 4" w:semiHidden="0" w:uiPriority="65" w:unhideWhenUsed="0"/>
+    <w:lsdException w:name="Medium List 2 Accent 4" w:semiHidden="0" w:uiPriority="66" w:unhideWhenUsed="0"/>
+    <w:lsdException w:name="Medium Grid 1 Accent 4" w:semiHidden="0" w:uiPriority="67" w:unhideWhenUsed="0"/>
+    <w:lsdException w:name="Medium Grid 2 Accent 4" w:semiHidden="0" w:uiPriority="68" w:unhideWhenUsed="0"/>
+    <w:lsdException w:name="Medium Grid 3 Accent 4" w:semiHidden="0" w:uiPriority="69" w:unhideWhenUsed="0"/>
+    <w:lsdException w:name="Dark List Accent 4" w:semiHidden="0" w:uiPriority="70" w:unhideWhenUsed="0"/>
+    <w:lsdException w:name="Colorful Shading Accent 4" w:semiHidden="0" w:uiPriority="71" w:unhideWhenUsed="0"/>
+    <w:lsdException w:name="Colorful List Accent 4" w:semiHidden="0" w:uiPriority="72" w:unhideWhenUsed="0"/>
+    <w:lsdException w:name="Colorful Grid Accent 4" w:semiHidden="0" w:uiPriority="73" w:unhideWhenUsed="0"/>
+    <w:lsdException w:name="Light Shading Accent 5" w:semiHidden="0" w:uiPriority="60" w:unhideWhenUsed="0"/>
+    <w:lsdException w:name="Light List Accent 5" w:semiHidden="0" w:uiPriority="61" w:unhideWhenUsed="0"/>
+    <w:lsdException w:name="Light Grid Accent 5" w:semiHidden="0" w:uiPriority="62" w:unhideWhenUsed="0"/>
+    <w:lsdException w:name="Medium Shading 1 Accent 5" w:semiHidden="0" w:uiPriority="63" w:unhideWhenUsed="0"/>
+    <w:lsdException w:name="Medium Shading 2 Accent 5" w:semiHidden="0" w:uiPriority="64" w:unhideWhenUsed="0"/>
+    <w:lsdException w:name="Medium List 1 Accent 5" w:semiHidden="0" w:uiPriority="65" w:unhideWhenUsed="0"/>
+    <w:lsdException w:name="Medium List 2 Accent 5" w:semiHidden="0" w:uiPriority="66" w:unhideWhenUsed="0"/>
+    <w:lsdException w:name="Medium Grid 1 Accent 5" w:semiHidden="0" w:uiPriority="67" w:unhideWhenUsed="0"/>
+    <w:lsdException w:name="Medium Grid 2 Accent 5" w:semiHidden="0" w:uiPriority="68" w:unhideWhenUsed="0"/>
+    <w:lsdException w:name="Medium Grid 3 Accent 5" w:semiHidden="0" w:uiPriority="69" w:unhideWhenUsed="0"/>
+    <w:lsdException w:name="Dark List Accent 5" w:semiHidden="0" w:uiPriority="70" w:unhideWhenUsed="0"/>
+    <w:lsdException w:name="Colorful Shading Accent 5" w:semiHidden="0" w:uiPriority="71" w:unhideWhenUsed="0"/>
+    <w:lsdException w:name="Colorful List Accent 5" w:semiHidden="0" w:uiPriority="72" w:unhideWhenUsed="0"/>
+    <w:lsdException w:name="Colorful Grid Accent 5" w:semiHidden="0" w:uiPriority="73" w:unhideWhenUsed="0"/>
+    <w:lsdException w:name="Light Shading Accent 6" w:semiHidden="0" w:uiPriority="60" w:unhideWhenUsed="0"/>
+    <w:lsdException w:name="Light List Accent 6" w:semiHidden="0" w:uiPriority="61" w:unhideWhenUsed="0"/>
+    <w:lsdException w:name="Light Grid Accent 6" w:semiHidden="0" w:uiPriority="62" w:unhideWhenUsed="0"/>
+    <w:lsdException w:name="Medium Shading 1 Accent 6" w:semiHidden="0" w:uiPriority="63" w:unhideWhenUsed="0"/>
+    <w:lsdException w:name="Medium Shading 2 Accent 6" w:semiHidden="0" w:uiPriority="64" w:unhideWhenUsed="0"/>
+    <w:lsdException w:name="Medium List 1 Accent 6" w:semiHidden="0" w:uiPriority="65" w:unhideWhenUsed="0"/>
+    <w:lsdException w:name="Medium List 2 Accent 6" w:semiHidden="0" w:uiPriority="66" w:unhideWhenUsed="0"/>
+    <w:lsdException w:name="Medium Grid 1 Accent 6" w:semiHidden="0" w:uiPriority="67" w:unhideWhenUsed="0"/>
+    <w:lsdException w:name="Medium Grid 2 Accent 6" w:semiHidden="0" w:uiPriority="68" w:unhideWhenUsed="0"/>
+    <w:lsdException w:name="Medium Grid 3 Accent 6" w:semiHidden="0" w:uiPriority="69" w:unhideWhenUsed="0"/>
+    <w:lsdException w:name="Dark List Accent 6" w:semiHidden="0" w:uiPriority="70" w:unhideWhenUsed="0"/>
+    <w:lsdException w:name="Colorful Shading Accent 6" w:semiHidden="0" w:uiPriority="71" w:unhideWhenUsed="0"/>
+    <w:lsdException w:name="Colorful List Accent 6" w:semiHidden="0" w:uiPriority="72" w:unhideWhenUsed="0"/>
+    <w:lsdException w:name="Colorful Grid Accent 6" w:semiHidden="0" w:uiPriority="73" w:unhideWhenUsed="0"/>
+    <w:lsdException w:name="Subtle Emphasis" w:semiHidden="0" w:uiPriority="19" w:unhideWhenUsed="0" w:qFormat="1"/>
+    <w:lsdException w:name="Intense Emphasis" w:semiHidden="0" w:uiPriority="21" w:unhideWhenUsed="0" w:qFormat="1"/>
+    <w:lsdException w:name="Subtle Reference" w:semiHidden="0" w:uiPriority="31" w:unhideWhenUsed="0" w:qFormat="1"/>
+    <w:lsdException w:name="Intense Reference" w:semiHidden="0" w:uiPriority="32" w:unhideWhenUsed="0" w:qFormat="1"/>
+    <w:lsdException w:name="Book Title" w:semiHidden="0" w:uiPriority="33" w:unhideWhenUsed="0" w:qFormat="1"/>
+    <w:lsdException w:name="Bibliography" w:uiPriority="37"/>
+    <w:lsdException w:name="TOC Heading" w:uiPriority="39" w:qFormat="1"/>
   </w:latentStyles>
   <w:style w:type="paragraph" w:default="1" w:styleId="Normal">
     <w:name w:val="Normal"/>
@@ -3314,171 +3169,15 @@
 </w:styles>
 </file>
 
-<file path=word/glossary/document.xml><?xml version="1.0" encoding="utf-8"?>
-<w:glossaryDocument xmlns:wpc="http://schemas.microsoft.com/office/word/2010/wordprocessingCanvas" xmlns:mc="http://schemas.openxmlformats.org/markup-compatibility/2006" xmlns:o="urn:schemas-microsoft-com:office:office" xmlns:r="http://schemas.openxmlformats.org/officeDocument/2006/relationships" xmlns:m="http://schemas.openxmlformats.org/officeDocument/2006/math" xmlns:v="urn:schemas-microsoft-com:vml" xmlns:wp14="http://schemas.microsoft.com/office/word/2010/wordprocessingDrawing" xmlns:wp="http://schemas.openxmlformats.org/drawingml/2006/wordprocessingDrawing" xmlns:w10="urn:schemas-microsoft-com:office:word" xmlns:w="http://schemas.openxmlformats.org/wordprocessingml/2006/main" xmlns:w14="http://schemas.microsoft.com/office/word/2010/wordml" xmlns:w15="http://schemas.microsoft.com/office/word/2012/wordml" xmlns:wpg="http://schemas.microsoft.com/office/word/2010/wordprocessingGroup" xmlns:wpi="http://schemas.microsoft.com/office/word/2010/wordprocessingInk" xmlns:wne="http://schemas.microsoft.com/office/word/2006/wordml" xmlns:wps="http://schemas.microsoft.com/office/word/2010/wordprocessingShape" mc:Ignorable="w14 w15 wp14"/>
-</file>
-
-<file path=word/glossary/fontTable.xml><?xml version="1.0" encoding="utf-8"?>
-<w:fonts xmlns:mc="http://schemas.openxmlformats.org/markup-compatibility/2006" xmlns:r="http://schemas.openxmlformats.org/officeDocument/2006/relationships" xmlns:w="http://schemas.openxmlformats.org/wordprocessingml/2006/main" xmlns:w14="http://schemas.microsoft.com/office/word/2010/wordml" xmlns:w15="http://schemas.microsoft.com/office/word/2012/wordml" mc:Ignorable="w14 w15">
-  <w:font w:name="Symbol">
-    <w:panose1 w:val="05050102010706020507"/>
-    <w:charset w:val="02"/>
-    <w:family w:val="roman"/>
-    <w:pitch w:val="variable"/>
-    <w:sig w:usb0="00000000" w:usb1="10000000" w:usb2="00000000" w:usb3="00000000" w:csb0="80000000" w:csb1="00000000"/>
-  </w:font>
-  <w:font w:name="Times New Roman">
-    <w:panose1 w:val="02020603050405020304"/>
-    <w:charset w:val="00"/>
-    <w:family w:val="roman"/>
-    <w:pitch w:val="variable"/>
-    <w:sig w:usb0="E0002AFF" w:usb1="C0007841" w:usb2="00000009" w:usb3="00000000" w:csb0="000001FF" w:csb1="00000000"/>
-  </w:font>
-  <w:font w:name="Courier New">
-    <w:panose1 w:val="02070309020205020404"/>
-    <w:charset w:val="00"/>
-    <w:family w:val="modern"/>
-    <w:pitch w:val="fixed"/>
-    <w:sig w:usb0="E0002AFF" w:usb1="C0007843" w:usb2="00000009" w:usb3="00000000" w:csb0="000001FF" w:csb1="00000000"/>
-  </w:font>
-  <w:font w:name="Wingdings">
-    <w:panose1 w:val="05000000000000000000"/>
-    <w:charset w:val="02"/>
-    <w:family w:val="auto"/>
-    <w:pitch w:val="variable"/>
-    <w:sig w:usb0="00000000" w:usb1="10000000" w:usb2="00000000" w:usb3="00000000" w:csb0="80000000" w:csb1="00000000"/>
-  </w:font>
-  <w:font w:name="Calibri">
-    <w:panose1 w:val="020F0502020204030204"/>
-    <w:charset w:val="00"/>
-    <w:family w:val="swiss"/>
-    <w:pitch w:val="variable"/>
-    <w:sig w:usb0="E00002FF" w:usb1="4000ACFF" w:usb2="00000001" w:usb3="00000000" w:csb0="0000019F" w:csb1="00000000"/>
-  </w:font>
-  <w:font w:name="Arial">
-    <w:panose1 w:val="020B0604020202020204"/>
-    <w:charset w:val="00"/>
-    <w:family w:val="swiss"/>
-    <w:pitch w:val="variable"/>
-    <w:sig w:usb0="E0002AFF" w:usb1="C0007843" w:usb2="00000009" w:usb3="00000000" w:csb0="000001FF" w:csb1="00000000"/>
-  </w:font>
-  <w:font w:name="Cambria">
-    <w:panose1 w:val="02040503050406030204"/>
-    <w:charset w:val="00"/>
-    <w:family w:val="roman"/>
-    <w:pitch w:val="variable"/>
-    <w:sig w:usb0="E00002FF" w:usb1="400004FF" w:usb2="00000000" w:usb3="00000000" w:csb0="0000019F" w:csb1="00000000"/>
-  </w:font>
-  <w:font w:name="Tahoma">
-    <w:panose1 w:val="020B0604030504040204"/>
-    <w:charset w:val="00"/>
-    <w:family w:val="swiss"/>
-    <w:pitch w:val="variable"/>
-    <w:sig w:usb0="E1002EFF" w:usb1="C000605B" w:usb2="00000029" w:usb3="00000000" w:csb0="000101FF" w:csb1="00000000"/>
-  </w:font>
-  <w:font w:name="Baskerville Old Face">
-    <w:panose1 w:val="02020602080505020303"/>
-    <w:charset w:val="00"/>
-    <w:family w:val="roman"/>
-    <w:pitch w:val="variable"/>
-    <w:sig w:usb0="00000003" w:usb1="00000000" w:usb2="00000000" w:usb3="00000000" w:csb0="00000001" w:csb1="00000000"/>
-  </w:font>
-  <w:font w:name="Adler">
-    <w:panose1 w:val="00000400000000000000"/>
-    <w:charset w:val="00"/>
-    <w:family w:val="auto"/>
-    <w:pitch w:val="variable"/>
-    <w:sig w:usb0="00000003" w:usb1="00000000" w:usb2="00000000" w:usb3="00000000" w:csb0="00000001" w:csb1="00000000"/>
-  </w:font>
-  <w:font w:name="Hobo Std">
-    <w:panose1 w:val="00000000000000000000"/>
-    <w:charset w:val="00"/>
-    <w:family w:val="swiss"/>
-    <w:notTrueType/>
-    <w:pitch w:val="variable"/>
-    <w:sig w:usb0="00000003" w:usb1="00000000" w:usb2="00000000" w:usb3="00000000" w:csb0="00000001" w:csb1="00000000"/>
-  </w:font>
-  <w:font w:name="Helsinki">
-    <w:panose1 w:val="02000000000000000000"/>
-    <w:charset w:val="00"/>
-    <w:family w:val="auto"/>
-    <w:pitch w:val="variable"/>
-    <w:sig w:usb0="A00002AF" w:usb1="500078FB" w:usb2="00000000" w:usb3="00000000" w:csb0="0000019F" w:csb1="00000000"/>
-  </w:font>
-  <w:font w:name="Book Antiqua">
-    <w:panose1 w:val="02040602050305030304"/>
-    <w:charset w:val="00"/>
-    <w:family w:val="roman"/>
-    <w:pitch w:val="variable"/>
-    <w:sig w:usb0="00000287" w:usb1="00000000" w:usb2="00000000" w:usb3="00000000" w:csb0="0000009F" w:csb1="00000000"/>
-  </w:font>
-  <w:font w:name="Calibri Light">
-    <w:panose1 w:val="020F0302020204030204"/>
-    <w:charset w:val="00"/>
-    <w:family w:val="swiss"/>
-    <w:pitch w:val="variable"/>
-    <w:sig w:usb0="A00002EF" w:usb1="4000207B" w:usb2="00000000" w:usb3="00000000" w:csb0="0000019F" w:csb1="00000000"/>
-  </w:font>
-</w:fonts>
-</file>
-
-<file path=word/glossary/settings.xml><?xml version="1.0" encoding="utf-8"?>
-<w:settings xmlns:mc="http://schemas.openxmlformats.org/markup-compatibility/2006" xmlns:o="urn:schemas-microsoft-com:office:office" xmlns:r="http://schemas.openxmlformats.org/officeDocument/2006/relationships" xmlns:m="http://schemas.openxmlformats.org/officeDocument/2006/math" xmlns:v="urn:schemas-microsoft-com:vml" xmlns:w10="urn:schemas-microsoft-com:office:word" xmlns:w="http://schemas.openxmlformats.org/wordprocessingml/2006/main" xmlns:w14="http://schemas.microsoft.com/office/word/2010/wordml" xmlns:w15="http://schemas.microsoft.com/office/word/2012/wordml" xmlns:sl="http://schemas.openxmlformats.org/schemaLibrary/2006/main" mc:Ignorable="w14 w15">
-  <w:view w:val="normal"/>
-  <w:defaultTabStop w:val="708"/>
-  <w:hyphenationZone w:val="425"/>
-  <w:characterSpacingControl w:val="doNotCompress"/>
-  <w:compat>
-    <w:useFELayout/>
-    <w:compatSetting w:name="compatibilityMode" w:uri="http://schemas.microsoft.com/office/word" w:val="14"/>
-    <w:compatSetting w:name="overrideTableStyleFontSizeAndJustification" w:uri="http://schemas.microsoft.com/office/word" w:val="1"/>
-    <w:compatSetting w:name="enableOpenTypeFeatures" w:uri="http://schemas.microsoft.com/office/word" w:val="1"/>
-    <w:compatSetting w:name="doNotFlipMirrorIndents" w:uri="http://schemas.microsoft.com/office/word" w:val="1"/>
-  </w:compat>
-  <w:rsids>
-    <w:rsidRoot w:val="009873AE"/>
-    <w:rsid w:val="00115C7E"/>
-    <w:rsid w:val="00134B87"/>
-    <w:rsid w:val="002B2D49"/>
-    <w:rsid w:val="00304D92"/>
-    <w:rsid w:val="00651D4B"/>
-    <w:rsid w:val="00682B0C"/>
-    <w:rsid w:val="006F7AD5"/>
-    <w:rsid w:val="00776C86"/>
-    <w:rsid w:val="00800CC4"/>
-    <w:rsid w:val="009873AE"/>
-    <w:rsid w:val="00C97508"/>
-    <w:rsid w:val="00E541CA"/>
-  </w:rsids>
-  <m:mathPr>
-    <m:mathFont m:val="Cambria Math"/>
-    <m:brkBin m:val="before"/>
-    <m:brkBinSub m:val="--"/>
-    <m:smallFrac m:val="0"/>
-    <m:dispDef/>
-    <m:lMargin m:val="0"/>
-    <m:rMargin m:val="0"/>
-    <m:defJc m:val="centerGroup"/>
-    <m:wrapIndent m:val="1440"/>
-    <m:intLim m:val="subSup"/>
-    <m:naryLim m:val="undOvr"/>
-  </m:mathPr>
-  <w:themeFontLang w:val="es-ES" w:bidi="ar-SA"/>
-  <w:clrSchemeMapping w:bg1="light1" w:t1="dark1" w:bg2="light2" w:t2="dark2" w:accent1="accent1" w:accent2="accent2" w:accent3="accent3" w:accent4="accent4" w:accent5="accent5" w:accent6="accent6" w:hyperlink="hyperlink" w:followedHyperlink="followedHyperlink"/>
-  <w:decimalSymbol w:val=","/>
-  <w:listSeparator w:val=";"/>
-</w:settings>
-</file>
-
-<file path=word/glossary/styles.xml><?xml version="1.0" encoding="utf-8"?>
-<w:styles xmlns:mc="http://schemas.openxmlformats.org/markup-compatibility/2006" xmlns:r="http://schemas.openxmlformats.org/officeDocument/2006/relationships" xmlns:w="http://schemas.openxmlformats.org/wordprocessingml/2006/main" xmlns:w14="http://schemas.microsoft.com/office/word/2010/wordml" xmlns:w15="http://schemas.microsoft.com/office/word/2012/wordml" mc:Ignorable="w14 w15">
+<file path=word/stylesWithEffects.xml><?xml version="1.0" encoding="utf-8"?>
+<w:styles xmlns:wpc="http://schemas.microsoft.com/office/word/2010/wordprocessingCanvas" xmlns:mc="http://schemas.openxmlformats.org/markup-compatibility/2006" xmlns:o="urn:schemas-microsoft-com:office:office" xmlns:r="http://schemas.openxmlformats.org/officeDocument/2006/relationships" xmlns:m="http://schemas.openxmlformats.org/officeDocument/2006/math" xmlns:v="urn:schemas-microsoft-com:vml" xmlns:wp14="http://schemas.microsoft.com/office/word/2010/wordprocessingDrawing" xmlns:wp="http://schemas.openxmlformats.org/drawingml/2006/wordprocessingDrawing" xmlns:w10="urn:schemas-microsoft-com:office:word" xmlns:w="http://schemas.openxmlformats.org/wordprocessingml/2006/main" xmlns:w14="http://schemas.microsoft.com/office/word/2010/wordml" xmlns:wpg="http://schemas.microsoft.com/office/word/2010/wordprocessingGroup" xmlns:wpi="http://schemas.microsoft.com/office/word/2010/wordprocessingInk" xmlns:wne="http://schemas.microsoft.com/office/word/2006/wordml" xmlns:wps="http://schemas.microsoft.com/office/word/2010/wordprocessingShape" mc:Ignorable="w14 wp14">
   <w:docDefaults>
     <w:rPrDefault>
       <w:rPr>
-        <w:rFonts w:asciiTheme="minorHAnsi" w:eastAsiaTheme="minorEastAsia" w:hAnsiTheme="minorHAnsi" w:cstheme="minorBidi"/>
+        <w:rFonts w:asciiTheme="minorHAnsi" w:eastAsiaTheme="minorHAnsi" w:hAnsiTheme="minorHAnsi" w:cstheme="minorBidi"/>
         <w:sz w:val="22"/>
         <w:szCs w:val="22"/>
-        <w:lang w:val="es-ES" w:eastAsia="es-ES" w:bidi="ar-SA"/>
+        <w:lang w:val="es-ES" w:eastAsia="en-US" w:bidi="ar-SA"/>
       </w:rPr>
     </w:rPrDefault>
     <w:pPrDefault>
@@ -3487,382 +3186,217 @@
       </w:pPr>
     </w:pPrDefault>
   </w:docDefaults>
-  <w:latentStyles w:defLockedState="0" w:defUIPriority="99" w:defSemiHidden="0" w:defUnhideWhenUsed="0" w:defQFormat="0" w:count="371">
-    <w:lsdException w:name="Normal" w:uiPriority="0" w:qFormat="1"/>
-    <w:lsdException w:name="heading 1" w:uiPriority="9" w:qFormat="1"/>
-    <w:lsdException w:name="heading 2" w:semiHidden="1" w:uiPriority="9" w:unhideWhenUsed="1" w:qFormat="1"/>
-    <w:lsdException w:name="heading 3" w:semiHidden="1" w:uiPriority="9" w:unhideWhenUsed="1" w:qFormat="1"/>
-    <w:lsdException w:name="heading 4" w:semiHidden="1" w:uiPriority="9" w:unhideWhenUsed="1" w:qFormat="1"/>
-    <w:lsdException w:name="heading 5" w:semiHidden="1" w:uiPriority="9" w:unhideWhenUsed="1" w:qFormat="1"/>
-    <w:lsdException w:name="heading 6" w:semiHidden="1" w:uiPriority="9" w:unhideWhenUsed="1" w:qFormat="1"/>
-    <w:lsdException w:name="heading 7" w:semiHidden="1" w:uiPriority="9" w:unhideWhenUsed="1" w:qFormat="1"/>
-    <w:lsdException w:name="heading 8" w:semiHidden="1" w:uiPriority="9" w:unhideWhenUsed="1" w:qFormat="1"/>
-    <w:lsdException w:name="heading 9" w:semiHidden="1" w:uiPriority="9" w:unhideWhenUsed="1" w:qFormat="1"/>
-    <w:lsdException w:name="index 1" w:semiHidden="1" w:unhideWhenUsed="1"/>
-    <w:lsdException w:name="index 2" w:semiHidden="1" w:unhideWhenUsed="1"/>
-    <w:lsdException w:name="index 3" w:semiHidden="1" w:unhideWhenUsed="1"/>
-    <w:lsdException w:name="index 4" w:semiHidden="1" w:unhideWhenUsed="1"/>
-    <w:lsdException w:name="index 5" w:semiHidden="1" w:unhideWhenUsed="1"/>
-    <w:lsdException w:name="index 6" w:semiHidden="1" w:unhideWhenUsed="1"/>
-    <w:lsdException w:name="index 7" w:semiHidden="1" w:unhideWhenUsed="1"/>
-    <w:lsdException w:name="index 8" w:semiHidden="1" w:unhideWhenUsed="1"/>
-    <w:lsdException w:name="index 9" w:semiHidden="1" w:unhideWhenUsed="1"/>
-    <w:lsdException w:name="toc 1" w:semiHidden="1" w:uiPriority="39" w:unhideWhenUsed="1"/>
-    <w:lsdException w:name="toc 2" w:semiHidden="1" w:uiPriority="39" w:unhideWhenUsed="1"/>
-    <w:lsdException w:name="toc 3" w:semiHidden="1" w:uiPriority="39" w:unhideWhenUsed="1"/>
-    <w:lsdException w:name="toc 4" w:semiHidden="1" w:uiPriority="39" w:unhideWhenUsed="1"/>
-    <w:lsdException w:name="toc 5" w:semiHidden="1" w:uiPriority="39" w:unhideWhenUsed="1"/>
-    <w:lsdException w:name="toc 6" w:semiHidden="1" w:uiPriority="39" w:unhideWhenUsed="1"/>
-    <w:lsdException w:name="toc 7" w:semiHidden="1" w:uiPriority="39" w:unhideWhenUsed="1"/>
-    <w:lsdException w:name="toc 8" w:semiHidden="1" w:uiPriority="39" w:unhideWhenUsed="1"/>
-    <w:lsdException w:name="toc 9" w:semiHidden="1" w:uiPriority="39" w:unhideWhenUsed="1"/>
-    <w:lsdException w:name="Normal Indent" w:semiHidden="1" w:unhideWhenUsed="1"/>
-    <w:lsdException w:name="footnote text" w:semiHidden="1" w:unhideWhenUsed="1"/>
-    <w:lsdException w:name="annotation text" w:semiHidden="1" w:unhideWhenUsed="1"/>
-    <w:lsdException w:name="header" w:semiHidden="1" w:unhideWhenUsed="1"/>
-    <w:lsdException w:name="footer" w:semiHidden="1" w:unhideWhenUsed="1"/>
-    <w:lsdException w:name="index heading" w:semiHidden="1" w:unhideWhenUsed="1"/>
-    <w:lsdException w:name="caption" w:semiHidden="1" w:uiPriority="35" w:unhideWhenUsed="1" w:qFormat="1"/>
-    <w:lsdException w:name="table of figures" w:semiHidden="1" w:unhideWhenUsed="1"/>
-    <w:lsdException w:name="envelope address" w:semiHidden="1" w:unhideWhenUsed="1"/>
-    <w:lsdException w:name="envelope return" w:semiHidden="1" w:unhideWhenUsed="1"/>
-    <w:lsdException w:name="footnote reference" w:semiHidden="1" w:unhideWhenUsed="1"/>
-    <w:lsdException w:name="annotation reference" w:semiHidden="1" w:unhideWhenUsed="1"/>
-    <w:lsdException w:name="line number" w:semiHidden="1" w:unhideWhenUsed="1"/>
-    <w:lsdException w:name="page number" w:semiHidden="1" w:unhideWhenUsed="1"/>
-    <w:lsdException w:name="endnote reference" w:semiHidden="1" w:unhideWhenUsed="1"/>
-    <w:lsdException w:name="endnote text" w:semiHidden="1" w:unhideWhenUsed="1"/>
-    <w:lsdException w:name="table of authorities" w:semiHidden="1" w:unhideWhenUsed="1"/>
-    <w:lsdException w:name="macro" w:semiHidden="1" w:unhideWhenUsed="1"/>
-    <w:lsdException w:name="toa heading" w:semiHidden="1" w:unhideWhenUsed="1"/>
-    <w:lsdException w:name="List" w:semiHidden="1" w:unhideWhenUsed="1"/>
-    <w:lsdException w:name="List Bullet" w:semiHidden="1" w:unhideWhenUsed="1"/>
-    <w:lsdException w:name="List Number" w:semiHidden="1" w:unhideWhenUsed="1"/>
-    <w:lsdException w:name="List 2" w:semiHidden="1" w:unhideWhenUsed="1"/>
-    <w:lsdException w:name="List 3" w:semiHidden="1" w:unhideWhenUsed="1"/>
-    <w:lsdException w:name="List 4" w:semiHidden="1" w:unhideWhenUsed="1"/>
-    <w:lsdException w:name="List 5" w:semiHidden="1" w:unhideWhenUsed="1"/>
-    <w:lsdException w:name="List Bullet 2" w:semiHidden="1" w:unhideWhenUsed="1"/>
-    <w:lsdException w:name="List Bullet 3" w:semiHidden="1" w:unhideWhenUsed="1"/>
-    <w:lsdException w:name="List Bullet 4" w:semiHidden="1" w:unhideWhenUsed="1"/>
-    <w:lsdException w:name="List Bullet 5" w:semiHidden="1" w:unhideWhenUsed="1"/>
-    <w:lsdException w:name="List Number 2" w:semiHidden="1" w:unhideWhenUsed="1"/>
-    <w:lsdException w:name="List Number 3" w:semiHidden="1" w:unhideWhenUsed="1"/>
-    <w:lsdException w:name="List Number 4" w:semiHidden="1" w:unhideWhenUsed="1"/>
-    <w:lsdException w:name="List Number 5" w:semiHidden="1" w:unhideWhenUsed="1"/>
-    <w:lsdException w:name="Title" w:uiPriority="10" w:qFormat="1"/>
-    <w:lsdException w:name="Closing" w:semiHidden="1" w:unhideWhenUsed="1"/>
-    <w:lsdException w:name="Signature" w:semiHidden="1" w:unhideWhenUsed="1"/>
-    <w:lsdException w:name="Default Paragraph Font" w:semiHidden="1" w:uiPriority="1" w:unhideWhenUsed="1"/>
-    <w:lsdException w:name="Body Text" w:semiHidden="1" w:unhideWhenUsed="1"/>
-    <w:lsdException w:name="Body Text Indent" w:semiHidden="1" w:unhideWhenUsed="1"/>
-    <w:lsdException w:name="List Continue" w:semiHidden="1" w:unhideWhenUsed="1"/>
-    <w:lsdException w:name="List Continue 2" w:semiHidden="1" w:unhideWhenUsed="1"/>
-    <w:lsdException w:name="List Continue 3" w:semiHidden="1" w:unhideWhenUsed="1"/>
-    <w:lsdException w:name="List Continue 4" w:semiHidden="1" w:unhideWhenUsed="1"/>
-    <w:lsdException w:name="List Continue 5" w:semiHidden="1" w:unhideWhenUsed="1"/>
-    <w:lsdException w:name="Message Header" w:semiHidden="1" w:unhideWhenUsed="1"/>
-    <w:lsdException w:name="Subtitle" w:uiPriority="11" w:qFormat="1"/>
-    <w:lsdException w:name="Salutation" w:semiHidden="1" w:unhideWhenUsed="1"/>
-    <w:lsdException w:name="Date" w:semiHidden="1" w:unhideWhenUsed="1"/>
-    <w:lsdException w:name="Body Text First Indent" w:semiHidden="1" w:unhideWhenUsed="1"/>
-    <w:lsdException w:name="Body Text First Indent 2" w:semiHidden="1" w:unhideWhenUsed="1"/>
-    <w:lsdException w:name="Note Heading" w:semiHidden="1" w:unhideWhenUsed="1"/>
-    <w:lsdException w:name="Body Text 2" w:semiHidden="1" w:unhideWhenUsed="1"/>
-    <w:lsdException w:name="Body Text 3" w:semiHidden="1" w:unhideWhenUsed="1"/>
-    <w:lsdException w:name="Body Text Indent 2" w:semiHidden="1" w:unhideWhenUsed="1"/>
-    <w:lsdException w:name="Body Text Indent 3" w:semiHidden="1" w:unhideWhenUsed="1"/>
-    <w:lsdException w:name="Block Text" w:semiHidden="1" w:unhideWhenUsed="1"/>
-    <w:lsdException w:name="Hyperlink" w:semiHidden="1" w:unhideWhenUsed="1"/>
-    <w:lsdException w:name="FollowedHyperlink" w:semiHidden="1" w:unhideWhenUsed="1"/>
-    <w:lsdException w:name="Strong" w:uiPriority="22" w:qFormat="1"/>
-    <w:lsdException w:name="Emphasis" w:uiPriority="20" w:qFormat="1"/>
-    <w:lsdException w:name="Document Map" w:semiHidden="1" w:unhideWhenUsed="1"/>
-    <w:lsdException w:name="Plain Text" w:semiHidden="1" w:unhideWhenUsed="1"/>
-    <w:lsdException w:name="E-mail Signature" w:semiHidden="1" w:unhideWhenUsed="1"/>
-    <w:lsdException w:name="HTML Top of Form" w:semiHidden="1" w:unhideWhenUsed="1"/>
-    <w:lsdException w:name="HTML Bottom of Form" w:semiHidden="1" w:unhideWhenUsed="1"/>
-    <w:lsdException w:name="Normal (Web)" w:semiHidden="1" w:unhideWhenUsed="1"/>
-    <w:lsdException w:name="HTML Acronym" w:semiHidden="1" w:unhideWhenUsed="1"/>
-    <w:lsdException w:name="HTML Address" w:semiHidden="1" w:unhideWhenUsed="1"/>
-    <w:lsdException w:name="HTML Cite" w:semiHidden="1" w:unhideWhenUsed="1"/>
-    <w:lsdException w:name="HTML Code" w:semiHidden="1" w:unhideWhenUsed="1"/>
-    <w:lsdException w:name="HTML Definition" w:semiHidden="1" w:unhideWhenUsed="1"/>
-    <w:lsdException w:name="HTML Keyboard" w:semiHidden="1" w:unhideWhenUsed="1"/>
-    <w:lsdException w:name="HTML Preformatted" w:semiHidden="1" w:unhideWhenUsed="1"/>
-    <w:lsdException w:name="HTML Sample" w:semiHidden="1" w:unhideWhenUsed="1"/>
-    <w:lsdException w:name="HTML Typewriter" w:semiHidden="1" w:unhideWhenUsed="1"/>
-    <w:lsdException w:name="HTML Variable" w:semiHidden="1" w:unhideWhenUsed="1"/>
-    <w:lsdException w:name="Normal Table" w:semiHidden="1" w:unhideWhenUsed="1"/>
-    <w:lsdException w:name="annotation subject" w:semiHidden="1" w:unhideWhenUsed="1"/>
-    <w:lsdException w:name="No List" w:semiHidden="1" w:unhideWhenUsed="1"/>
-    <w:lsdException w:name="Outline List 1" w:semiHidden="1" w:unhideWhenUsed="1"/>
-    <w:lsdException w:name="Outline List 2" w:semiHidden="1" w:unhideWhenUsed="1"/>
-    <w:lsdException w:name="Outline List 3" w:semiHidden="1" w:unhideWhenUsed="1"/>
-    <w:lsdException w:name="Table Simple 1" w:semiHidden="1" w:unhideWhenUsed="1"/>
-    <w:lsdException w:name="Table Simple 2" w:semiHidden="1" w:unhideWhenUsed="1"/>
-    <w:lsdException w:name="Table Simple 3" w:semiHidden="1" w:unhideWhenUsed="1"/>
-    <w:lsdException w:name="Table Classic 1" w:semiHidden="1" w:unhideWhenUsed="1"/>
-    <w:lsdException w:name="Table Classic 2" w:semiHidden="1" w:unhideWhenUsed="1"/>
-    <w:lsdException w:name="Table Classic 3" w:semiHidden="1" w:unhideWhenUsed="1"/>
-    <w:lsdException w:name="Table Classic 4" w:semiHidden="1" w:unhideWhenUsed="1"/>
-    <w:lsdException w:name="Table Colorful 1" w:semiHidden="1" w:unhideWhenUsed="1"/>
-    <w:lsdException w:name="Table Colorful 2" w:semiHidden="1" w:unhideWhenUsed="1"/>
-    <w:lsdException w:name="Table Colorful 3" w:semiHidden="1" w:unhideWhenUsed="1"/>
-    <w:lsdException w:name="Table Columns 1" w:semiHidden="1" w:unhideWhenUsed="1"/>
-    <w:lsdException w:name="Table Columns 2" w:semiHidden="1" w:unhideWhenUsed="1"/>
-    <w:lsdException w:name="Table Columns 3" w:semiHidden="1" w:unhideWhenUsed="1"/>
-    <w:lsdException w:name="Table Columns 4" w:semiHidden="1" w:unhideWhenUsed="1"/>
-    <w:lsdException w:name="Table Columns 5" w:semiHidden="1" w:unhideWhenUsed="1"/>
-    <w:lsdException w:name="Table Grid 1" w:semiHidden="1" w:unhideWhenUsed="1"/>
-    <w:lsdException w:name="Table Grid 2" w:semiHidden="1" w:unhideWhenUsed="1"/>
-    <w:lsdException w:name="Table Grid 3" w:semiHidden="1" w:unhideWhenUsed="1"/>
-    <w:lsdException w:name="Table Grid 4" w:semiHidden="1" w:unhideWhenUsed="1"/>
-    <w:lsdException w:name="Table Grid 5" w:semiHidden="1" w:unhideWhenUsed="1"/>
-    <w:lsdException w:name="Table Grid 6" w:semiHidden="1" w:unhideWhenUsed="1"/>
-    <w:lsdException w:name="Table Grid 7" w:semiHidden="1" w:unhideWhenUsed="1"/>
-    <w:lsdException w:name="Table Grid 8" w:semiHidden="1" w:unhideWhenUsed="1"/>
-    <w:lsdException w:name="Table List 1" w:semiHidden="1" w:unhideWhenUsed="1"/>
-    <w:lsdException w:name="Table List 2" w:semiHidden="1" w:unhideWhenUsed="1"/>
-    <w:lsdException w:name="Table List 3" w:semiHidden="1" w:unhideWhenUsed="1"/>
-    <w:lsdException w:name="Table List 4" w:semiHidden="1" w:unhideWhenUsed="1"/>
-    <w:lsdException w:name="Table List 5" w:semiHidden="1" w:unhideWhenUsed="1"/>
-    <w:lsdException w:name="Table List 6" w:semiHidden="1" w:unhideWhenUsed="1"/>
-    <w:lsdException w:name="Table List 7" w:semiHidden="1" w:unhideWhenUsed="1"/>
-    <w:lsdException w:name="Table List 8" w:semiHidden="1" w:unhideWhenUsed="1"/>
-    <w:lsdException w:name="Table 3D effects 1" w:semiHidden="1" w:unhideWhenUsed="1"/>
-    <w:lsdException w:name="Table 3D effects 2" w:semiHidden="1" w:unhideWhenUsed="1"/>
-    <w:lsdException w:name="Table 3D effects 3" w:semiHidden="1" w:unhideWhenUsed="1"/>
-    <w:lsdException w:name="Table Contemporary" w:semiHidden="1" w:unhideWhenUsed="1"/>
-    <w:lsdException w:name="Table Elegant" w:semiHidden="1" w:unhideWhenUsed="1"/>
-    <w:lsdException w:name="Table Professional" w:semiHidden="1" w:unhideWhenUsed="1"/>
-    <w:lsdException w:name="Table Subtle 1" w:semiHidden="1" w:unhideWhenUsed="1"/>
-    <w:lsdException w:name="Table Subtle 2" w:semiHidden="1" w:unhideWhenUsed="1"/>
-    <w:lsdException w:name="Table Web 1" w:semiHidden="1" w:unhideWhenUsed="1"/>
-    <w:lsdException w:name="Table Web 2" w:semiHidden="1" w:unhideWhenUsed="1"/>
-    <w:lsdException w:name="Table Web 3" w:semiHidden="1" w:unhideWhenUsed="1"/>
-    <w:lsdException w:name="Balloon Text" w:semiHidden="1" w:unhideWhenUsed="1"/>
-    <w:lsdException w:name="Table Grid" w:uiPriority="59"/>
-    <w:lsdException w:name="Table Theme" w:semiHidden="1" w:unhideWhenUsed="1"/>
-    <w:lsdException w:name="Placeholder Text" w:semiHidden="1"/>
-    <w:lsdException w:name="No Spacing" w:uiPriority="1" w:qFormat="1"/>
-    <w:lsdException w:name="Light Shading" w:uiPriority="60"/>
-    <w:lsdException w:name="Light List" w:uiPriority="61"/>
-    <w:lsdException w:name="Light Grid" w:uiPriority="62"/>
-    <w:lsdException w:name="Medium Shading 1" w:uiPriority="63"/>
-    <w:lsdException w:name="Medium Shading 2" w:uiPriority="64"/>
-    <w:lsdException w:name="Medium List 1" w:uiPriority="65"/>
-    <w:lsdException w:name="Medium List 2" w:uiPriority="66"/>
-    <w:lsdException w:name="Medium Grid 1" w:uiPriority="67"/>
-    <w:lsdException w:name="Medium Grid 2" w:uiPriority="68"/>
-    <w:lsdException w:name="Medium Grid 3" w:uiPriority="69"/>
-    <w:lsdException w:name="Dark List" w:uiPriority="70"/>
-    <w:lsdException w:name="Colorful Shading" w:uiPriority="71"/>
-    <w:lsdException w:name="Colorful List" w:uiPriority="72"/>
-    <w:lsdException w:name="Colorful Grid" w:uiPriority="73"/>
-    <w:lsdException w:name="Light Shading Accent 1" w:uiPriority="60"/>
-    <w:lsdException w:name="Light List Accent 1" w:uiPriority="61"/>
-    <w:lsdException w:name="Light Grid Accent 1" w:uiPriority="62"/>
-    <w:lsdException w:name="Medium Shading 1 Accent 1" w:uiPriority="63"/>
-    <w:lsdException w:name="Medium Shading 2 Accent 1" w:uiPriority="64"/>
-    <w:lsdException w:name="Medium List 1 Accent 1" w:uiPriority="65"/>
-    <w:lsdException w:name="Revision" w:semiHidden="1"/>
-    <w:lsdException w:name="List Paragraph" w:uiPriority="34" w:qFormat="1"/>
-    <w:lsdException w:name="Quote" w:uiPriority="29" w:qFormat="1"/>
-    <w:lsdException w:name="Intense Quote" w:uiPriority="30" w:qFormat="1"/>
-    <w:lsdException w:name="Medium List 2 Accent 1" w:uiPriority="66"/>
-    <w:lsdException w:name="Medium Grid 1 Accent 1" w:uiPriority="67"/>
-    <w:lsdException w:name="Medium Grid 2 Accent 1" w:uiPriority="68"/>
-    <w:lsdException w:name="Medium Grid 3 Accent 1" w:uiPriority="69"/>
-    <w:lsdException w:name="Dark List Accent 1" w:uiPriority="70"/>
-    <w:lsdException w:name="Colorful Shading Accent 1" w:uiPriority="71"/>
-    <w:lsdException w:name="Colorful List Accent 1" w:uiPriority="72"/>
-    <w:lsdException w:name="Colorful Grid Accent 1" w:uiPriority="73"/>
-    <w:lsdException w:name="Light Shading Accent 2" w:uiPriority="60"/>
-    <w:lsdException w:name="Light List Accent 2" w:uiPriority="61"/>
-    <w:lsdException w:name="Light Grid Accent 2" w:uiPriority="62"/>
-    <w:lsdException w:name="Medium Shading 1 Accent 2" w:uiPriority="63"/>
-    <w:lsdException w:name="Medium Shading 2 Accent 2" w:uiPriority="64"/>
-    <w:lsdException w:name="Medium List 1 Accent 2" w:uiPriority="65"/>
-    <w:lsdException w:name="Medium List 2 Accent 2" w:uiPriority="66"/>
-    <w:lsdException w:name="Medium Grid 1 Accent 2" w:uiPriority="67"/>
-    <w:lsdException w:name="Medium Grid 2 Accent 2" w:uiPriority="68"/>
-    <w:lsdException w:name="Medium Grid 3 Accent 2" w:uiPriority="69"/>
-    <w:lsdException w:name="Dark List Accent 2" w:uiPriority="70"/>
-    <w:lsdException w:name="Colorful Shading Accent 2" w:uiPriority="71"/>
-    <w:lsdException w:name="Colorful List Accent 2" w:uiPriority="72"/>
-    <w:lsdException w:name="Colorful Grid Accent 2" w:uiPriority="73"/>
-    <w:lsdException w:name="Light Shading Accent 3" w:uiPriority="60"/>
-    <w:lsdException w:name="Light List Accent 3" w:uiPriority="61"/>
-    <w:lsdException w:name="Light Grid Accent 3" w:uiPriority="62"/>
-    <w:lsdException w:name="Medium Shading 1 Accent 3" w:uiPriority="63"/>
-    <w:lsdException w:name="Medium Shading 2 Accent 3" w:uiPriority="64"/>
-    <w:lsdException w:name="Medium List 1 Accent 3" w:uiPriority="65"/>
-    <w:lsdException w:name="Medium List 2 Accent 3" w:uiPriority="66"/>
-    <w:lsdException w:name="Medium Grid 1 Accent 3" w:uiPriority="67"/>
-    <w:lsdException w:name="Medium Grid 2 Accent 3" w:uiPriority="68"/>
-    <w:lsdException w:name="Medium Grid 3 Accent 3" w:uiPriority="69"/>
-    <w:lsdException w:name="Dark List Accent 3" w:uiPriority="70"/>
-    <w:lsdException w:name="Colorful Shading Accent 3" w:uiPriority="71"/>
-    <w:lsdException w:name="Colorful List Accent 3" w:uiPriority="72"/>
-    <w:lsdException w:name="Colorful Grid Accent 3" w:uiPriority="73"/>
-    <w:lsdException w:name="Light Shading Accent 4" w:uiPriority="60"/>
-    <w:lsdException w:name="Light List Accent 4" w:uiPriority="61"/>
-    <w:lsdException w:name="Light Grid Accent 4" w:uiPriority="62"/>
-    <w:lsdException w:name="Medium Shading 1 Accent 4" w:uiPriority="63"/>
-    <w:lsdException w:name="Medium Shading 2 Accent 4" w:uiPriority="64"/>
-    <w:lsdException w:name="Medium List 1 Accent 4" w:uiPriority="65"/>
-    <w:lsdException w:name="Medium List 2 Accent 4" w:uiPriority="66"/>
-    <w:lsdException w:name="Medium Grid 1 Accent 4" w:uiPriority="67"/>
-    <w:lsdException w:name="Medium Grid 2 Accent 4" w:uiPriority="68"/>
-    <w:lsdException w:name="Medium Grid 3 Accent 4" w:uiPriority="69"/>
-    <w:lsdException w:name="Dark List Accent 4" w:uiPriority="70"/>
-    <w:lsdException w:name="Colorful Shading Accent 4" w:uiPriority="71"/>
-    <w:lsdException w:name="Colorful List Accent 4" w:uiPriority="72"/>
-    <w:lsdException w:name="Colorful Grid Accent 4" w:uiPriority="73"/>
-    <w:lsdException w:name="Light Shading Accent 5" w:uiPriority="60"/>
-    <w:lsdException w:name="Light List Accent 5" w:uiPriority="61"/>
-    <w:lsdException w:name="Light Grid Accent 5" w:uiPriority="62"/>
-    <w:lsdException w:name="Medium Shading 1 Accent 5" w:uiPriority="63"/>
-    <w:lsdException w:name="Medium Shading 2 Accent 5" w:uiPriority="64"/>
-    <w:lsdException w:name="Medium List 1 Accent 5" w:uiPriority="65"/>
-    <w:lsdException w:name="Medium List 2 Accent 5" w:uiPriority="66"/>
-    <w:lsdException w:name="Medium Grid 1 Accent 5" w:uiPriority="67"/>
-    <w:lsdException w:name="Medium Grid 2 Accent 5" w:uiPriority="68"/>
-    <w:lsdException w:name="Medium Grid 3 Accent 5" w:uiPriority="69"/>
-    <w:lsdException w:name="Dark List Accent 5" w:uiPriority="70"/>
-    <w:lsdException w:name="Colorful Shading Accent 5" w:uiPriority="71"/>
-    <w:lsdException w:name="Colorful List Accent 5" w:uiPriority="72"/>
-    <w:lsdException w:name="Colorful Grid Accent 5" w:uiPriority="73"/>
-    <w:lsdException w:name="Light Shading Accent 6" w:uiPriority="60"/>
-    <w:lsdException w:name="Light List Accent 6" w:uiPriority="61"/>
-    <w:lsdException w:name="Light Grid Accent 6" w:uiPriority="62"/>
-    <w:lsdException w:name="Medium Shading 1 Accent 6" w:uiPriority="63"/>
-    <w:lsdException w:name="Medium Shading 2 Accent 6" w:uiPriority="64"/>
-    <w:lsdException w:name="Medium List 1 Accent 6" w:uiPriority="65"/>
-    <w:lsdException w:name="Medium List 2 Accent 6" w:uiPriority="66"/>
-    <w:lsdException w:name="Medium Grid 1 Accent 6" w:uiPriority="67"/>
-    <w:lsdException w:name="Medium Grid 2 Accent 6" w:uiPriority="68"/>
-    <w:lsdException w:name="Medium Grid 3 Accent 6" w:uiPriority="69"/>
-    <w:lsdException w:name="Dark List Accent 6" w:uiPriority="70"/>
-    <w:lsdException w:name="Colorful Shading Accent 6" w:uiPriority="71"/>
-    <w:lsdException w:name="Colorful List Accent 6" w:uiPriority="72"/>
-    <w:lsdException w:name="Colorful Grid Accent 6" w:uiPriority="73"/>
-    <w:lsdException w:name="Subtle Emphasis" w:uiPriority="19" w:qFormat="1"/>
-    <w:lsdException w:name="Intense Emphasis" w:uiPriority="21" w:qFormat="1"/>
-    <w:lsdException w:name="Subtle Reference" w:uiPriority="31" w:qFormat="1"/>
-    <w:lsdException w:name="Intense Reference" w:uiPriority="32" w:qFormat="1"/>
-    <w:lsdException w:name="Book Title" w:uiPriority="33" w:qFormat="1"/>
-    <w:lsdException w:name="Bibliography" w:semiHidden="1" w:uiPriority="37" w:unhideWhenUsed="1"/>
-    <w:lsdException w:name="TOC Heading" w:semiHidden="1" w:uiPriority="39" w:unhideWhenUsed="1" w:qFormat="1"/>
-    <w:lsdException w:name="Plain Table 1" w:uiPriority="41"/>
-    <w:lsdException w:name="Plain Table 2" w:uiPriority="42"/>
-    <w:lsdException w:name="Plain Table 3" w:uiPriority="43"/>
-    <w:lsdException w:name="Plain Table 4" w:uiPriority="44"/>
-    <w:lsdException w:name="Plain Table 5" w:uiPriority="45"/>
-    <w:lsdException w:name="Grid Table Light" w:uiPriority="40"/>
-    <w:lsdException w:name="Grid Table 1 Light" w:uiPriority="46"/>
-    <w:lsdException w:name="Grid Table 2" w:uiPriority="47"/>
-    <w:lsdException w:name="Grid Table 3" w:uiPriority="48"/>
-    <w:lsdException w:name="Grid Table 4" w:uiPriority="49"/>
-    <w:lsdException w:name="Grid Table 5 Dark" w:uiPriority="50"/>
-    <w:lsdException w:name="Grid Table 6 Colorful" w:uiPriority="51"/>
-    <w:lsdException w:name="Grid Table 7 Colorful" w:uiPriority="52"/>
-    <w:lsdException w:name="Grid Table 1 Light Accent 1" w:uiPriority="46"/>
-    <w:lsdException w:name="Grid Table 2 Accent 1" w:uiPriority="47"/>
-    <w:lsdException w:name="Grid Table 3 Accent 1" w:uiPriority="48"/>
-    <w:lsdException w:name="Grid Table 4 Accent 1" w:uiPriority="49"/>
-    <w:lsdException w:name="Grid Table 5 Dark Accent 1" w:uiPriority="50"/>
-    <w:lsdException w:name="Grid Table 6 Colorful Accent 1" w:uiPriority="51"/>
-    <w:lsdException w:name="Grid Table 7 Colorful Accent 1" w:uiPriority="52"/>
-    <w:lsdException w:name="Grid Table 1 Light Accent 2" w:uiPriority="46"/>
-    <w:lsdException w:name="Grid Table 2 Accent 2" w:uiPriority="47"/>
-    <w:lsdException w:name="Grid Table 3 Accent 2" w:uiPriority="48"/>
-    <w:lsdException w:name="Grid Table 4 Accent 2" w:uiPriority="49"/>
-    <w:lsdException w:name="Grid Table 5 Dark Accent 2" w:uiPriority="50"/>
-    <w:lsdException w:name="Grid Table 6 Colorful Accent 2" w:uiPriority="51"/>
-    <w:lsdException w:name="Grid Table 7 Colorful Accent 2" w:uiPriority="52"/>
-    <w:lsdException w:name="Grid Table 1 Light Accent 3" w:uiPriority="46"/>
-    <w:lsdException w:name="Grid Table 2 Accent 3" w:uiPriority="47"/>
-    <w:lsdException w:name="Grid Table 3 Accent 3" w:uiPriority="48"/>
-    <w:lsdException w:name="Grid Table 4 Accent 3" w:uiPriority="49"/>
-    <w:lsdException w:name="Grid Table 5 Dark Accent 3" w:uiPriority="50"/>
-    <w:lsdException w:name="Grid Table 6 Colorful Accent 3" w:uiPriority="51"/>
-    <w:lsdException w:name="Grid Table 7 Colorful Accent 3" w:uiPriority="52"/>
-    <w:lsdException w:name="Grid Table 1 Light Accent 4" w:uiPriority="46"/>
-    <w:lsdException w:name="Grid Table 2 Accent 4" w:uiPriority="47"/>
-    <w:lsdException w:name="Grid Table 3 Accent 4" w:uiPriority="48"/>
-    <w:lsdException w:name="Grid Table 4 Accent 4" w:uiPriority="49"/>
-    <w:lsdException w:name="Grid Table 5 Dark Accent 4" w:uiPriority="50"/>
-    <w:lsdException w:name="Grid Table 6 Colorful Accent 4" w:uiPriority="51"/>
-    <w:lsdException w:name="Grid Table 7 Colorful Accent 4" w:uiPriority="52"/>
-    <w:lsdException w:name="Grid Table 1 Light Accent 5" w:uiPriority="46"/>
-    <w:lsdException w:name="Grid Table 2 Accent 5" w:uiPriority="47"/>
-    <w:lsdException w:name="Grid Table 3 Accent 5" w:uiPriority="48"/>
-    <w:lsdException w:name="Grid Table 4 Accent 5" w:uiPriority="49"/>
-    <w:lsdException w:name="Grid Table 5 Dark Accent 5" w:uiPriority="50"/>
-    <w:lsdException w:name="Grid Table 6 Colorful Accent 5" w:uiPriority="51"/>
-    <w:lsdException w:name="Grid Table 7 Colorful Accent 5" w:uiPriority="52"/>
-    <w:lsdException w:name="Grid Table 1 Light Accent 6" w:uiPriority="46"/>
-    <w:lsdException w:name="Grid Table 2 Accent 6" w:uiPriority="47"/>
-    <w:lsdException w:name="Grid Table 3 Accent 6" w:uiPriority="48"/>
-    <w:lsdException w:name="Grid Table 4 Accent 6" w:uiPriority="49"/>
-    <w:lsdException w:name="Grid Table 5 Dark Accent 6" w:uiPriority="50"/>
-    <w:lsdException w:name="Grid Table 6 Colorful Accent 6" w:uiPriority="51"/>
-    <w:lsdException w:name="Grid Table 7 Colorful Accent 6" w:uiPriority="52"/>
-    <w:lsdException w:name="List Table 1 Light" w:uiPriority="46"/>
-    <w:lsdException w:name="List Table 2" w:uiPriority="47"/>
-    <w:lsdException w:name="List Table 3" w:uiPriority="48"/>
-    <w:lsdException w:name="List Table 4" w:uiPriority="49"/>
-    <w:lsdException w:name="List Table 5 Dark" w:uiPriority="50"/>
-    <w:lsdException w:name="List Table 6 Colorful" w:uiPriority="51"/>
-    <w:lsdException w:name="List Table 7 Colorful" w:uiPriority="52"/>
-    <w:lsdException w:name="List Table 1 Light Accent 1" w:uiPriority="46"/>
-    <w:lsdException w:name="List Table 2 Accent 1" w:uiPriority="47"/>
-    <w:lsdException w:name="List Table 3 Accent 1" w:uiPriority="48"/>
-    <w:lsdException w:name="List Table 4 Accent 1" w:uiPriority="49"/>
-    <w:lsdException w:name="List Table 5 Dark Accent 1" w:uiPriority="50"/>
-    <w:lsdException w:name="List Table 6 Colorful Accent 1" w:uiPriority="51"/>
-    <w:lsdException w:name="List Table 7 Colorful Accent 1" w:uiPriority="52"/>
-    <w:lsdException w:name="List Table 1 Light Accent 2" w:uiPriority="46"/>
-    <w:lsdException w:name="List Table 2 Accent 2" w:uiPriority="47"/>
-    <w:lsdException w:name="List Table 3 Accent 2" w:uiPriority="48"/>
-    <w:lsdException w:name="List Table 4 Accent 2" w:uiPriority="49"/>
-    <w:lsdException w:name="List Table 5 Dark Accent 2" w:uiPriority="50"/>
-    <w:lsdException w:name="List Table 6 Colorful Accent 2" w:uiPriority="51"/>
-    <w:lsdException w:name="List Table 7 Colorful Accent 2" w:uiPriority="52"/>
-    <w:lsdException w:name="List Table 1 Light Accent 3" w:uiPriority="46"/>
-    <w:lsdException w:name="List Table 2 Accent 3" w:uiPriority="47"/>
-    <w:lsdException w:name="List Table 3 Accent 3" w:uiPriority="48"/>
-    <w:lsdException w:name="List Table 4 Accent 3" w:uiPriority="49"/>
-    <w:lsdException w:name="List Table 5 Dark Accent 3" w:uiPriority="50"/>
-    <w:lsdException w:name="List Table 6 Colorful Accent 3" w:uiPriority="51"/>
-    <w:lsdException w:name="List Table 7 Colorful Accent 3" w:uiPriority="52"/>
-    <w:lsdException w:name="List Table 1 Light Accent 4" w:uiPriority="46"/>
-    <w:lsdException w:name="List Table 2 Accent 4" w:uiPriority="47"/>
-    <w:lsdException w:name="List Table 3 Accent 4" w:uiPriority="48"/>
-    <w:lsdException w:name="List Table 4 Accent 4" w:uiPriority="49"/>
-    <w:lsdException w:name="List Table 5 Dark Accent 4" w:uiPriority="50"/>
-    <w:lsdException w:name="List Table 6 Colorful Accent 4" w:uiPriority="51"/>
-    <w:lsdException w:name="List Table 7 Colorful Accent 4" w:uiPriority="52"/>
-    <w:lsdException w:name="List Table 1 Light Accent 5" w:uiPriority="46"/>
-    <w:lsdException w:name="List Table 2 Accent 5" w:uiPriority="47"/>
-    <w:lsdException w:name="List Table 3 Accent 5" w:uiPriority="48"/>
-    <w:lsdException w:name="List Table 4 Accent 5" w:uiPriority="49"/>
-    <w:lsdException w:name="List Table 5 Dark Accent 5" w:uiPriority="50"/>
-    <w:lsdException w:name="List Table 6 Colorful Accent 5" w:uiPriority="51"/>
-    <w:lsdException w:name="List Table 7 Colorful Accent 5" w:uiPriority="52"/>
-    <w:lsdException w:name="List Table 1 Light Accent 6" w:uiPriority="46"/>
-    <w:lsdException w:name="List Table 2 Accent 6" w:uiPriority="47"/>
-    <w:lsdException w:name="List Table 3 Accent 6" w:uiPriority="48"/>
-    <w:lsdException w:name="List Table 4 Accent 6" w:uiPriority="49"/>
-    <w:lsdException w:name="List Table 5 Dark Accent 6" w:uiPriority="50"/>
-    <w:lsdException w:name="List Table 6 Colorful Accent 6" w:uiPriority="51"/>
-    <w:lsdException w:name="List Table 7 Colorful Accent 6" w:uiPriority="52"/>
+  <w:latentStyles w:defLockedState="0" w:defUIPriority="99" w:defSemiHidden="1" w:defUnhideWhenUsed="1" w:defQFormat="0" w:count="267">
+    <w:lsdException w:name="Normal" w:semiHidden="0" w:uiPriority="0" w:unhideWhenUsed="0" w:qFormat="1"/>
+    <w:lsdException w:name="heading 1" w:semiHidden="0" w:uiPriority="9" w:unhideWhenUsed="0" w:qFormat="1"/>
+    <w:lsdException w:name="heading 2" w:uiPriority="9" w:qFormat="1"/>
+    <w:lsdException w:name="heading 3" w:uiPriority="9" w:qFormat="1"/>
+    <w:lsdException w:name="heading 4" w:uiPriority="9" w:qFormat="1"/>
+    <w:lsdException w:name="heading 5" w:uiPriority="9" w:qFormat="1"/>
+    <w:lsdException w:name="heading 6" w:uiPriority="9" w:qFormat="1"/>
+    <w:lsdException w:name="heading 7" w:uiPriority="9" w:qFormat="1"/>
+    <w:lsdException w:name="heading 8" w:uiPriority="9" w:qFormat="1"/>
+    <w:lsdException w:name="heading 9" w:uiPriority="9" w:qFormat="1"/>
+    <w:lsdException w:name="toc 1" w:uiPriority="39"/>
+    <w:lsdException w:name="toc 2" w:uiPriority="39"/>
+    <w:lsdException w:name="toc 3" w:uiPriority="39"/>
+    <w:lsdException w:name="toc 4" w:uiPriority="39"/>
+    <w:lsdException w:name="toc 5" w:uiPriority="39"/>
+    <w:lsdException w:name="toc 6" w:uiPriority="39"/>
+    <w:lsdException w:name="toc 7" w:uiPriority="39"/>
+    <w:lsdException w:name="toc 8" w:uiPriority="39"/>
+    <w:lsdException w:name="toc 9" w:uiPriority="39"/>
+    <w:lsdException w:name="caption" w:uiPriority="35" w:qFormat="1"/>
+    <w:lsdException w:name="Title" w:semiHidden="0" w:uiPriority="10" w:unhideWhenUsed="0" w:qFormat="1"/>
+    <w:lsdException w:name="Default Paragraph Font" w:uiPriority="1"/>
+    <w:lsdException w:name="Subtitle" w:semiHidden="0" w:uiPriority="11" w:unhideWhenUsed="0" w:qFormat="1"/>
+    <w:lsdException w:name="Strong" w:semiHidden="0" w:uiPriority="22" w:unhideWhenUsed="0" w:qFormat="1"/>
+    <w:lsdException w:name="Emphasis" w:semiHidden="0" w:uiPriority="20" w:unhideWhenUsed="0" w:qFormat="1"/>
+    <w:lsdException w:name="Table Grid" w:semiHidden="0" w:uiPriority="59" w:unhideWhenUsed="0"/>
+    <w:lsdException w:name="Placeholder Text" w:unhideWhenUsed="0"/>
+    <w:lsdException w:name="No Spacing" w:semiHidden="0" w:uiPriority="1" w:unhideWhenUsed="0" w:qFormat="1"/>
+    <w:lsdException w:name="Light Shading" w:semiHidden="0" w:uiPriority="60" w:unhideWhenUsed="0"/>
+    <w:lsdException w:name="Light List" w:semiHidden="0" w:uiPriority="61" w:unhideWhenUsed="0"/>
+    <w:lsdException w:name="Light Grid" w:semiHidden="0" w:uiPriority="62" w:unhideWhenUsed="0"/>
+    <w:lsdException w:name="Medium Shading 1" w:semiHidden="0" w:uiPriority="63" w:unhideWhenUsed="0"/>
+    <w:lsdException w:name="Medium Shading 2" w:semiHidden="0" w:uiPriority="64" w:unhideWhenUsed="0"/>
+    <w:lsdException w:name="Medium List 1" w:semiHidden="0" w:uiPriority="65" w:unhideWhenUsed="0"/>
+    <w:lsdException w:name="Medium List 2" w:semiHidden="0" w:uiPriority="66" w:unhideWhenUsed="0"/>
+    <w:lsdException w:name="Medium Grid 1" w:semiHidden="0" w:uiPriority="67" w:unhideWhenUsed="0"/>
+    <w:lsdException w:name="Medium Grid 2" w:semiHidden="0" w:uiPriority="68" w:unhideWhenUsed="0"/>
+    <w:lsdException w:name="Medium Grid 3" w:semiHidden="0" w:uiPriority="69" w:unhideWhenUsed="0"/>
+    <w:lsdException w:name="Dark List" w:semiHidden="0" w:uiPriority="70" w:unhideWhenUsed="0"/>
+    <w:lsdException w:name="Colorful Shading" w:semiHidden="0" w:uiPriority="71" w:unhideWhenUsed="0"/>
+    <w:lsdException w:name="Colorful List" w:semiHidden="0" w:uiPriority="72" w:unhideWhenUsed="0"/>
+    <w:lsdException w:name="Colorful Grid" w:semiHidden="0" w:uiPriority="73" w:unhideWhenUsed="0"/>
+    <w:lsdException w:name="Light Shading Accent 1" w:semiHidden="0" w:uiPriority="60" w:unhideWhenUsed="0"/>
+    <w:lsdException w:name="Light List Accent 1" w:semiHidden="0" w:uiPriority="61" w:unhideWhenUsed="0"/>
+    <w:lsdException w:name="Light Grid Accent 1" w:semiHidden="0" w:uiPriority="62" w:unhideWhenUsed="0"/>
+    <w:lsdException w:name="Medium Shading 1 Accent 1" w:semiHidden="0" w:uiPriority="63" w:unhideWhenUsed="0"/>
+    <w:lsdException w:name="Medium Shading 2 Accent 1" w:semiHidden="0" w:uiPriority="64" w:unhideWhenUsed="0"/>
+    <w:lsdException w:name="Medium List 1 Accent 1" w:semiHidden="0" w:uiPriority="65" w:unhideWhenUsed="0"/>
+    <w:lsdException w:name="Revision" w:unhideWhenUsed="0"/>
+    <w:lsdException w:name="List Paragraph" w:semiHidden="0" w:uiPriority="34" w:unhideWhenUsed="0" w:qFormat="1"/>
+    <w:lsdException w:name="Quote" w:semiHidden="0" w:uiPriority="29" w:unhideWhenUsed="0" w:qFormat="1"/>
+    <w:lsdException w:name="Intense Quote" w:semiHidden="0" w:uiPriority="30" w:unhideWhenUsed="0" w:qFormat="1"/>
+    <w:lsdException w:name="Medium List 2 Accent 1" w:semiHidden="0" w:uiPriority="66" w:unhideWhenUsed="0"/>
+    <w:lsdException w:name="Medium Grid 1 Accent 1" w:semiHidden="0" w:uiPriority="67" w:unhideWhenUsed="0"/>
+    <w:lsdException w:name="Medium Grid 2 Accent 1" w:semiHidden="0" w:uiPriority="68" w:unhideWhenUsed="0"/>
+    <w:lsdException w:name="Medium Grid 3 Accent 1" w:semiHidden="0" w:uiPriority="69" w:unhideWhenUsed="0"/>
+    <w:lsdException w:name="Dark List Accent 1" w:semiHidden="0" w:uiPriority="70" w:unhideWhenUsed="0"/>
+    <w:lsdException w:name="Colorful Shading Accent 1" w:semiHidden="0" w:uiPriority="71" w:unhideWhenUsed="0"/>
+    <w:lsdException w:name="Colorful List Accent 1" w:semiHidden="0" w:uiPriority="72" w:unhideWhenUsed="0"/>
+    <w:lsdException w:name="Colorful Grid Accent 1" w:semiHidden="0" w:uiPriority="73" w:unhideWhenUsed="0"/>
+    <w:lsdException w:name="Light Shading Accent 2" w:semiHidden="0" w:uiPriority="60" w:unhideWhenUsed="0"/>
+    <w:lsdException w:name="Light List Accent 2" w:semiHidden="0" w:uiPriority="61" w:unhideWhenUsed="0"/>
+    <w:lsdException w:name="Light Grid Accent 2" w:semiHidden="0" w:uiPriority="62" w:unhideWhenUsed="0"/>
+    <w:lsdException w:name="Medium Shading 1 Accent 2" w:semiHidden="0" w:uiPriority="63" w:unhideWhenUsed="0"/>
+    <w:lsdException w:name="Medium Shading 2 Accent 2" w:semiHidden="0" w:uiPriority="64" w:unhideWhenUsed="0"/>
+    <w:lsdException w:name="Medium List 1 Accent 2" w:semiHidden="0" w:uiPriority="65" w:unhideWhenUsed="0"/>
+    <w:lsdException w:name="Medium List 2 Accent 2" w:semiHidden="0" w:uiPriority="66" w:unhideWhenUsed="0"/>
+    <w:lsdException w:name="Medium Grid 1 Accent 2" w:semiHidden="0" w:uiPriority="67" w:unhideWhenUsed="0"/>
+    <w:lsdException w:name="Medium Grid 2 Accent 2" w:semiHidden="0" w:uiPriority="68" w:unhideWhenUsed="0"/>
+    <w:lsdException w:name="Medium Grid 3 Accent 2" w:semiHidden="0" w:uiPriority="69" w:unhideWhenUsed="0"/>
+    <w:lsdException w:name="Dark List Accent 2" w:semiHidden="0" w:uiPriority="70" w:unhideWhenUsed="0"/>
+    <w:lsdException w:name="Colorful Shading Accent 2" w:semiHidden="0" w:uiPriority="71" w:unhideWhenUsed="0"/>
+    <w:lsdException w:name="Colorful List Accent 2" w:semiHidden="0" w:uiPriority="72" w:unhideWhenUsed="0"/>
+    <w:lsdException w:name="Colorful Grid Accent 2" w:semiHidden="0" w:uiPriority="73" w:unhideWhenUsed="0"/>
+    <w:lsdException w:name="Light Shading Accent 3" w:semiHidden="0" w:uiPriority="60" w:unhideWhenUsed="0"/>
+    <w:lsdException w:name="Light List Accent 3" w:semiHidden="0" w:uiPriority="61" w:unhideWhenUsed="0"/>
+    <w:lsdException w:name="Light Grid Accent 3" w:semiHidden="0" w:uiPriority="62" w:unhideWhenUsed="0"/>
+    <w:lsdException w:name="Medium Shading 1 Accent 3" w:semiHidden="0" w:uiPriority="63" w:unhideWhenUsed="0"/>
+    <w:lsdException w:name="Medium Shading 2 Accent 3" w:semiHidden="0" w:uiPriority="64" w:unhideWhenUsed="0"/>
+    <w:lsdException w:name="Medium List 1 Accent 3" w:semiHidden="0" w:uiPriority="65" w:unhideWhenUsed="0"/>
+    <w:lsdException w:name="Medium List 2 Accent 3" w:semiHidden="0" w:uiPriority="66" w:unhideWhenUsed="0"/>
+    <w:lsdException w:name="Medium Grid 1 Accent 3" w:semiHidden="0" w:uiPriority="67" w:unhideWhenUsed="0"/>
+    <w:lsdException w:name="Medium Grid 2 Accent 3" w:semiHidden="0" w:uiPriority="68" w:unhideWhenUsed="0"/>
+    <w:lsdException w:name="Medium Grid 3 Accent 3" w:semiHidden="0" w:uiPriority="69" w:unhideWhenUsed="0"/>
+    <w:lsdException w:name="Dark List Accent 3" w:semiHidden="0" w:uiPriority="70" w:unhideWhenUsed="0"/>
+    <w:lsdException w:name="Colorful Shading Accent 3" w:semiHidden="0" w:uiPriority="71" w:unhideWhenUsed="0"/>
+    <w:lsdException w:name="Colorful List Accent 3" w:semiHidden="0" w:uiPriority="72" w:unhideWhenUsed="0"/>
+    <w:lsdException w:name="Colorful Grid Accent 3" w:semiHidden="0" w:uiPriority="73" w:unhideWhenUsed="0"/>
+    <w:lsdException w:name="Light Shading Accent 4" w:semiHidden="0" w:uiPriority="60" w:unhideWhenUsed="0"/>
+    <w:lsdException w:name="Light List Accent 4" w:semiHidden="0" w:uiPriority="61" w:unhideWhenUsed="0"/>
+    <w:lsdException w:name="Light Grid Accent 4" w:semiHidden="0" w:uiPriority="62" w:unhideWhenUsed="0"/>
+    <w:lsdException w:name="Medium Shading 1 Accent 4" w:semiHidden="0" w:uiPriority="63" w:unhideWhenUsed="0"/>
+    <w:lsdException w:name="Medium Shading 2 Accent 4" w:semiHidden="0" w:uiPriority="64" w:unhideWhenUsed="0"/>
+    <w:lsdException w:name="Medium List 1 Accent 4" w:semiHidden="0" w:uiPriority="65" w:unhideWhenUsed="0"/>
+    <w:lsdException w:name="Medium List 2 Accent 4" w:semiHidden="0" w:uiPriority="66" w:unhideWhenUsed="0"/>
+    <w:lsdException w:name="Medium Grid 1 Accent 4" w:semiHidden="0" w:uiPriority="67" w:unhideWhenUsed="0"/>
+    <w:lsdException w:name="Medium Grid 2 Accent 4" w:semiHidden="0" w:uiPriority="68" w:unhideWhenUsed="0"/>
+    <w:lsdException w:name="Medium Grid 3 Accent 4" w:semiHidden="0" w:uiPriority="69" w:unhideWhenUsed="0"/>
+    <w:lsdException w:name="Dark List Accent 4" w:semiHidden="0" w:uiPriority="70" w:unhideWhenUsed="0"/>
+    <w:lsdException w:name="Colorful Shading Accent 4" w:semiHidden="0" w:uiPriority="71" w:unhideWhenUsed="0"/>
+    <w:lsdException w:name="Colorful List Accent 4" w:semiHidden="0" w:uiPriority="72" w:unhideWhenUsed="0"/>
+    <w:lsdException w:name="Colorful Grid Accent 4" w:semiHidden="0" w:uiPriority="73" w:unhideWhenUsed="0"/>
+    <w:lsdException w:name="Light Shading Accent 5" w:semiHidden="0" w:uiPriority="60" w:unhideWhenUsed="0"/>
+    <w:lsdException w:name="Light List Accent 5" w:semiHidden="0" w:uiPriority="61" w:unhideWhenUsed="0"/>
+    <w:lsdException w:name="Light Grid Accent 5" w:semiHidden="0" w:uiPriority="62" w:unhideWhenUsed="0"/>
+    <w:lsdException w:name="Medium Shading 1 Accent 5" w:semiHidden="0" w:uiPriority="63" w:unhideWhenUsed="0"/>
+    <w:lsdException w:name="Medium Shading 2 Accent 5" w:semiHidden="0" w:uiPriority="64" w:unhideWhenUsed="0"/>
+    <w:lsdException w:name="Medium List 1 Accent 5" w:semiHidden="0" w:uiPriority="65" w:unhideWhenUsed="0"/>
+    <w:lsdException w:name="Medium List 2 Accent 5" w:semiHidden="0" w:uiPriority="66" w:unhideWhenUsed="0"/>
+    <w:lsdException w:name="Medium Grid 1 Accent 5" w:semiHidden="0" w:uiPriority="67" w:unhideWhenUsed="0"/>
+    <w:lsdException w:name="Medium Grid 2 Accent 5" w:semiHidden="0" w:uiPriority="68" w:unhideWhenUsed="0"/>
+    <w:lsdException w:name="Medium Grid 3 Accent 5" w:semiHidden="0" w:uiPriority="69" w:unhideWhenUsed="0"/>
+    <w:lsdException w:name="Dark List Accent 5" w:semiHidden="0" w:uiPriority="70" w:unhideWhenUsed="0"/>
+    <w:lsdException w:name="Colorful Shading Accent 5" w:semiHidden="0" w:uiPriority="71" w:unhideWhenUsed="0"/>
+    <w:lsdException w:name="Colorful List Accent 5" w:semiHidden="0" w:uiPriority="72" w:unhideWhenUsed="0"/>
+    <w:lsdException w:name="Colorful Grid Accent 5" w:semiHidden="0" w:uiPriority="73" w:unhideWhenUsed="0"/>
+    <w:lsdException w:name="Light Shading Accent 6" w:semiHidden="0" w:uiPriority="60" w:unhideWhenUsed="0"/>
+    <w:lsdException w:name="Light List Accent 6" w:semiHidden="0" w:uiPriority="61" w:unhideWhenUsed="0"/>
+    <w:lsdException w:name="Light Grid Accent 6" w:semiHidden="0" w:uiPriority="62" w:unhideWhenUsed="0"/>
+    <w:lsdException w:name="Medium Shading 1 Accent 6" w:semiHidden="0" w:uiPriority="63" w:unhideWhenUsed="0"/>
+    <w:lsdException w:name="Medium Shading 2 Accent 6" w:semiHidden="0" w:uiPriority="64" w:unhideWhenUsed="0"/>
+    <w:lsdException w:name="Medium List 1 Accent 6" w:semiHidden="0" w:uiPriority="65" w:unhideWhenUsed="0"/>
+    <w:lsdException w:name="Medium List 2 Accent 6" w:semiHidden="0" w:uiPriority="66" w:unhideWhenUsed="0"/>
+    <w:lsdException w:name="Medium Grid 1 Accent 6" w:semiHidden="0" w:uiPriority="67" w:unhideWhenUsed="0"/>
+    <w:lsdException w:name="Medium Grid 2 Accent 6" w:semiHidden="0" w:uiPriority="68" w:unhideWhenUsed="0"/>
+    <w:lsdException w:name="Medium Grid 3 Accent 6" w:semiHidden="0" w:uiPriority="69" w:unhideWhenUsed="0"/>
+    <w:lsdException w:name="Dark List Accent 6" w:semiHidden="0" w:uiPriority="70" w:unhideWhenUsed="0"/>
+    <w:lsdException w:name="Colorful Shading Accent 6" w:semiHidden="0" w:uiPriority="71" w:unhideWhenUsed="0"/>
+    <w:lsdException w:name="Colorful List Accent 6" w:semiHidden="0" w:uiPriority="72" w:unhideWhenUsed="0"/>
+    <w:lsdException w:name="Colorful Grid Accent 6" w:semiHidden="0" w:uiPriority="73" w:unhideWhenUsed="0"/>
+    <w:lsdException w:name="Subtle Emphasis" w:semiHidden="0" w:uiPriority="19" w:unhideWhenUsed="0" w:qFormat="1"/>
+    <w:lsdException w:name="Intense Emphasis" w:semiHidden="0" w:uiPriority="21" w:unhideWhenUsed="0" w:qFormat="1"/>
+    <w:lsdException w:name="Subtle Reference" w:semiHidden="0" w:uiPriority="31" w:unhideWhenUsed="0" w:qFormat="1"/>
+    <w:lsdException w:name="Intense Reference" w:semiHidden="0" w:uiPriority="32" w:unhideWhenUsed="0" w:qFormat="1"/>
+    <w:lsdException w:name="Book Title" w:semiHidden="0" w:uiPriority="33" w:unhideWhenUsed="0" w:qFormat="1"/>
+    <w:lsdException w:name="Bibliography" w:uiPriority="37"/>
+    <w:lsdException w:name="TOC Heading" w:uiPriority="39" w:qFormat="1"/>
   </w:latentStyles>
   <w:style w:type="paragraph" w:default="1" w:styleId="Normal">
     <w:name w:val="Normal"/>
     <w:qFormat/>
+  </w:style>
+  <w:style w:type="paragraph" w:styleId="Ttulo1">
+    <w:name w:val="heading 1"/>
+    <w:basedOn w:val="Normal"/>
+    <w:next w:val="Normal"/>
+    <w:link w:val="Ttulo1Car"/>
+    <w:uiPriority w:val="9"/>
+    <w:qFormat/>
+    <w:rsid w:val="007641AA"/>
+    <w:pPr>
+      <w:keepNext/>
+      <w:keepLines/>
+      <w:spacing w:before="480" w:after="0"/>
+      <w:outlineLvl w:val="0"/>
+    </w:pPr>
+    <w:rPr>
+      <w:rFonts w:asciiTheme="majorHAnsi" w:eastAsiaTheme="majorEastAsia" w:hAnsiTheme="majorHAnsi" w:cstheme="majorBidi"/>
+      <w:b/>
+      <w:bCs/>
+      <w:color w:val="365F91" w:themeColor="accent1" w:themeShade="BF"/>
+      <w:sz w:val="28"/>
+      <w:szCs w:val="28"/>
+    </w:rPr>
+  </w:style>
+  <w:style w:type="paragraph" w:styleId="Ttulo2">
+    <w:name w:val="heading 2"/>
+    <w:basedOn w:val="Normal"/>
+    <w:next w:val="Normal"/>
+    <w:link w:val="Ttulo2Car"/>
+    <w:uiPriority w:val="9"/>
+    <w:unhideWhenUsed/>
+    <w:qFormat/>
+    <w:rsid w:val="001C62FA"/>
+    <w:pPr>
+      <w:keepNext/>
+      <w:keepLines/>
+      <w:spacing w:before="200" w:after="0"/>
+      <w:outlineLvl w:val="1"/>
+    </w:pPr>
+    <w:rPr>
+      <w:rFonts w:asciiTheme="majorHAnsi" w:eastAsiaTheme="majorEastAsia" w:hAnsiTheme="majorHAnsi" w:cstheme="majorBidi"/>
+      <w:b/>
+      <w:bCs/>
+      <w:color w:val="4F81BD" w:themeColor="accent1"/>
+      <w:sz w:val="26"/>
+      <w:szCs w:val="26"/>
+    </w:rPr>
+  </w:style>
+  <w:style w:type="paragraph" w:styleId="Ttulo3">
+    <w:name w:val="heading 3"/>
+    <w:basedOn w:val="Normal"/>
+    <w:next w:val="Normal"/>
+    <w:link w:val="Ttulo3Car"/>
+    <w:uiPriority w:val="9"/>
+    <w:unhideWhenUsed/>
+    <w:qFormat/>
+    <w:rsid w:val="00555D2A"/>
+    <w:pPr>
+      <w:keepNext/>
+      <w:keepLines/>
+      <w:spacing w:before="200" w:after="0"/>
+      <w:outlineLvl w:val="2"/>
+    </w:pPr>
+    <w:rPr>
+      <w:rFonts w:asciiTheme="majorHAnsi" w:eastAsiaTheme="majorEastAsia" w:hAnsiTheme="majorHAnsi" w:cstheme="majorBidi"/>
+      <w:b/>
+      <w:bCs/>
+      <w:color w:val="4F81BD" w:themeColor="accent1"/>
+    </w:rPr>
   </w:style>
   <w:style w:type="character" w:default="1" w:styleId="Fuentedeprrafopredeter">
     <w:name w:val="Default Paragraph Font"/>
@@ -3891,74 +3425,232 @@
     <w:semiHidden/>
     <w:unhideWhenUsed/>
   </w:style>
-  <w:style w:type="paragraph" w:customStyle="1" w:styleId="97C92168DFEB4F72BF0C0BE0BED5DD17">
-    <w:name w:val="97C92168DFEB4F72BF0C0BE0BED5DD17"/>
-    <w:rsid w:val="009873AE"/>
-  </w:style>
-  <w:style w:type="paragraph" w:customStyle="1" w:styleId="1AA9DBF830CB486FA21E397E5EE27757">
-    <w:name w:val="1AA9DBF830CB486FA21E397E5EE27757"/>
-    <w:rsid w:val="009873AE"/>
-  </w:style>
-  <w:style w:type="paragraph" w:customStyle="1" w:styleId="948B96261B404195ACBDCA90490640D3">
-    <w:name w:val="948B96261B404195ACBDCA90490640D3"/>
-    <w:rsid w:val="009873AE"/>
-  </w:style>
-  <w:style w:type="paragraph" w:customStyle="1" w:styleId="E7BE6565F56849558294FBE1B16AAE9C">
-    <w:name w:val="E7BE6565F56849558294FBE1B16AAE9C"/>
-    <w:rsid w:val="009873AE"/>
-  </w:style>
-  <w:style w:type="paragraph" w:customStyle="1" w:styleId="770B605B6F38460E82C4450F91B8CD96">
-    <w:name w:val="770B605B6F38460E82C4450F91B8CD96"/>
-    <w:rsid w:val="009873AE"/>
-  </w:style>
-  <w:style w:type="paragraph" w:customStyle="1" w:styleId="C36C3C64991A44589E5F712E919BB0B7">
-    <w:name w:val="C36C3C64991A44589E5F712E919BB0B7"/>
-    <w:rsid w:val="00E541CA"/>
-  </w:style>
-  <w:style w:type="paragraph" w:customStyle="1" w:styleId="B070C9B9956240B3ADD801EF825A5D8F">
-    <w:name w:val="B070C9B9956240B3ADD801EF825A5D8F"/>
-    <w:rsid w:val="00E541CA"/>
-  </w:style>
-  <w:style w:type="paragraph" w:customStyle="1" w:styleId="3F8BB33B42854CFEB30DEE7835638D61">
-    <w:name w:val="3F8BB33B42854CFEB30DEE7835638D61"/>
-    <w:rsid w:val="00E541CA"/>
-  </w:style>
-  <w:style w:type="paragraph" w:customStyle="1" w:styleId="1DAEAAD4088F4892BB8DD8B1E6487D55">
-    <w:name w:val="1DAEAAD4088F4892BB8DD8B1E6487D55"/>
-    <w:rsid w:val="00E541CA"/>
-  </w:style>
-  <w:style w:type="paragraph" w:customStyle="1" w:styleId="2D3785BB04B44853AF104C4CD8F04388">
-    <w:name w:val="2D3785BB04B44853AF104C4CD8F04388"/>
-    <w:rsid w:val="00E541CA"/>
-  </w:style>
-  <w:style w:type="paragraph" w:customStyle="1" w:styleId="666291C0FC4A4ECE8771808A476BE640">
-    <w:name w:val="666291C0FC4A4ECE8771808A476BE640"/>
-    <w:rsid w:val="00E541CA"/>
-  </w:style>
-  <w:style w:type="paragraph" w:customStyle="1" w:styleId="8B07A4227B1844A4963BC0A0ABCA88CE">
-    <w:name w:val="8B07A4227B1844A4963BC0A0ABCA88CE"/>
-    <w:rsid w:val="00E541CA"/>
-  </w:style>
-  <w:style w:type="paragraph" w:customStyle="1" w:styleId="C0018744A9324A68A4BEA5C4A7D723E3">
-    <w:name w:val="C0018744A9324A68A4BEA5C4A7D723E3"/>
-    <w:rsid w:val="00E541CA"/>
-  </w:style>
-  <w:style w:type="paragraph" w:customStyle="1" w:styleId="7450F5F1F0F347A5B337F3472318066D">
-    <w:name w:val="7450F5F1F0F347A5B337F3472318066D"/>
-    <w:rsid w:val="00E541CA"/>
-  </w:style>
-  <w:style w:type="paragraph" w:customStyle="1" w:styleId="4ED9122A47AB4921B6595DAE79B4207D">
-    <w:name w:val="4ED9122A47AB4921B6595DAE79B4207D"/>
-    <w:rsid w:val="00E541CA"/>
+  <w:style w:type="paragraph" w:styleId="Prrafodelista">
+    <w:name w:val="List Paragraph"/>
+    <w:basedOn w:val="Normal"/>
+    <w:uiPriority w:val="34"/>
+    <w:qFormat/>
+    <w:rsid w:val="00C64737"/>
+    <w:pPr>
+      <w:ind w:left="720"/>
+      <w:contextualSpacing/>
+    </w:pPr>
+  </w:style>
+  <w:style w:type="character" w:customStyle="1" w:styleId="Ttulo1Car">
+    <w:name w:val="Título 1 Car"/>
+    <w:basedOn w:val="Fuentedeprrafopredeter"/>
+    <w:link w:val="Ttulo1"/>
+    <w:uiPriority w:val="9"/>
+    <w:rsid w:val="007641AA"/>
+    <w:rPr>
+      <w:rFonts w:asciiTheme="majorHAnsi" w:eastAsiaTheme="majorEastAsia" w:hAnsiTheme="majorHAnsi" w:cstheme="majorBidi"/>
+      <w:b/>
+      <w:bCs/>
+      <w:color w:val="365F91" w:themeColor="accent1" w:themeShade="BF"/>
+      <w:sz w:val="28"/>
+      <w:szCs w:val="28"/>
+    </w:rPr>
+  </w:style>
+  <w:style w:type="paragraph" w:styleId="Sinespaciado">
+    <w:name w:val="No Spacing"/>
+    <w:link w:val="SinespaciadoCar"/>
+    <w:uiPriority w:val="1"/>
+    <w:qFormat/>
+    <w:rsid w:val="001C62FA"/>
+    <w:pPr>
+      <w:spacing w:after="0" w:line="240" w:lineRule="auto"/>
+    </w:pPr>
+    <w:rPr>
+      <w:rFonts w:eastAsiaTheme="minorEastAsia"/>
+      <w:lang w:eastAsia="es-ES"/>
+    </w:rPr>
+  </w:style>
+  <w:style w:type="character" w:customStyle="1" w:styleId="SinespaciadoCar">
+    <w:name w:val="Sin espaciado Car"/>
+    <w:basedOn w:val="Fuentedeprrafopredeter"/>
+    <w:link w:val="Sinespaciado"/>
+    <w:uiPriority w:val="1"/>
+    <w:rsid w:val="001C62FA"/>
+    <w:rPr>
+      <w:rFonts w:eastAsiaTheme="minorEastAsia"/>
+      <w:lang w:eastAsia="es-ES"/>
+    </w:rPr>
+  </w:style>
+  <w:style w:type="paragraph" w:styleId="Textodeglobo">
+    <w:name w:val="Balloon Text"/>
+    <w:basedOn w:val="Normal"/>
+    <w:link w:val="TextodegloboCar"/>
+    <w:uiPriority w:val="99"/>
+    <w:semiHidden/>
+    <w:unhideWhenUsed/>
+    <w:rsid w:val="001C62FA"/>
+    <w:pPr>
+      <w:spacing w:after="0" w:line="240" w:lineRule="auto"/>
+    </w:pPr>
+    <w:rPr>
+      <w:rFonts w:ascii="Tahoma" w:hAnsi="Tahoma" w:cs="Tahoma"/>
+      <w:sz w:val="16"/>
+      <w:szCs w:val="16"/>
+    </w:rPr>
+  </w:style>
+  <w:style w:type="character" w:customStyle="1" w:styleId="TextodegloboCar">
+    <w:name w:val="Texto de globo Car"/>
+    <w:basedOn w:val="Fuentedeprrafopredeter"/>
+    <w:link w:val="Textodeglobo"/>
+    <w:uiPriority w:val="99"/>
+    <w:semiHidden/>
+    <w:rsid w:val="001C62FA"/>
+    <w:rPr>
+      <w:rFonts w:ascii="Tahoma" w:hAnsi="Tahoma" w:cs="Tahoma"/>
+      <w:sz w:val="16"/>
+      <w:szCs w:val="16"/>
+    </w:rPr>
+  </w:style>
+  <w:style w:type="character" w:customStyle="1" w:styleId="Ttulo2Car">
+    <w:name w:val="Título 2 Car"/>
+    <w:basedOn w:val="Fuentedeprrafopredeter"/>
+    <w:link w:val="Ttulo2"/>
+    <w:uiPriority w:val="9"/>
+    <w:rsid w:val="001C62FA"/>
+    <w:rPr>
+      <w:rFonts w:asciiTheme="majorHAnsi" w:eastAsiaTheme="majorEastAsia" w:hAnsiTheme="majorHAnsi" w:cstheme="majorBidi"/>
+      <w:b/>
+      <w:bCs/>
+      <w:color w:val="4F81BD" w:themeColor="accent1"/>
+      <w:sz w:val="26"/>
+      <w:szCs w:val="26"/>
+    </w:rPr>
+  </w:style>
+  <w:style w:type="character" w:styleId="Hipervnculo">
+    <w:name w:val="Hyperlink"/>
+    <w:basedOn w:val="Fuentedeprrafopredeter"/>
+    <w:uiPriority w:val="99"/>
+    <w:unhideWhenUsed/>
+    <w:rsid w:val="007B1DD4"/>
+    <w:rPr>
+      <w:color w:val="0000FF" w:themeColor="hyperlink"/>
+      <w:u w:val="single"/>
+    </w:rPr>
+  </w:style>
+  <w:style w:type="character" w:customStyle="1" w:styleId="Ttulo3Car">
+    <w:name w:val="Título 3 Car"/>
+    <w:basedOn w:val="Fuentedeprrafopredeter"/>
+    <w:link w:val="Ttulo3"/>
+    <w:uiPriority w:val="9"/>
+    <w:rsid w:val="00555D2A"/>
+    <w:rPr>
+      <w:rFonts w:asciiTheme="majorHAnsi" w:eastAsiaTheme="majorEastAsia" w:hAnsiTheme="majorHAnsi" w:cstheme="majorBidi"/>
+      <w:b/>
+      <w:bCs/>
+      <w:color w:val="4F81BD" w:themeColor="accent1"/>
+    </w:rPr>
+  </w:style>
+  <w:style w:type="paragraph" w:styleId="TtulodeTDC">
+    <w:name w:val="TOC Heading"/>
+    <w:basedOn w:val="Ttulo1"/>
+    <w:next w:val="Normal"/>
+    <w:uiPriority w:val="39"/>
+    <w:unhideWhenUsed/>
+    <w:qFormat/>
+    <w:rsid w:val="005408C9"/>
+    <w:pPr>
+      <w:outlineLvl w:val="9"/>
+    </w:pPr>
+    <w:rPr>
+      <w:lang w:eastAsia="es-ES"/>
+    </w:rPr>
+  </w:style>
+  <w:style w:type="paragraph" w:styleId="TDC2">
+    <w:name w:val="toc 2"/>
+    <w:basedOn w:val="Normal"/>
+    <w:next w:val="Normal"/>
+    <w:autoRedefine/>
+    <w:uiPriority w:val="39"/>
+    <w:unhideWhenUsed/>
+    <w:rsid w:val="005408C9"/>
+    <w:pPr>
+      <w:spacing w:after="100"/>
+      <w:ind w:left="220"/>
+    </w:pPr>
+  </w:style>
+  <w:style w:type="paragraph" w:styleId="TDC3">
+    <w:name w:val="toc 3"/>
+    <w:basedOn w:val="Normal"/>
+    <w:next w:val="Normal"/>
+    <w:autoRedefine/>
+    <w:uiPriority w:val="39"/>
+    <w:unhideWhenUsed/>
+    <w:rsid w:val="005408C9"/>
+    <w:pPr>
+      <w:spacing w:after="100"/>
+      <w:ind w:left="440"/>
+    </w:pPr>
+  </w:style>
+  <w:style w:type="paragraph" w:styleId="Encabezado">
+    <w:name w:val="header"/>
+    <w:basedOn w:val="Normal"/>
+    <w:link w:val="EncabezadoCar"/>
+    <w:uiPriority w:val="99"/>
+    <w:unhideWhenUsed/>
+    <w:rsid w:val="005408C9"/>
+    <w:pPr>
+      <w:tabs>
+        <w:tab w:val="center" w:pos="4252"/>
+        <w:tab w:val="right" w:pos="8504"/>
+      </w:tabs>
+      <w:spacing w:after="0" w:line="240" w:lineRule="auto"/>
+    </w:pPr>
+  </w:style>
+  <w:style w:type="character" w:customStyle="1" w:styleId="EncabezadoCar">
+    <w:name w:val="Encabezado Car"/>
+    <w:basedOn w:val="Fuentedeprrafopredeter"/>
+    <w:link w:val="Encabezado"/>
+    <w:uiPriority w:val="99"/>
+    <w:rsid w:val="005408C9"/>
+  </w:style>
+  <w:style w:type="paragraph" w:styleId="Piedepgina">
+    <w:name w:val="footer"/>
+    <w:basedOn w:val="Normal"/>
+    <w:link w:val="PiedepginaCar"/>
+    <w:uiPriority w:val="99"/>
+    <w:unhideWhenUsed/>
+    <w:rsid w:val="005408C9"/>
+    <w:pPr>
+      <w:tabs>
+        <w:tab w:val="center" w:pos="4252"/>
+        <w:tab w:val="right" w:pos="8504"/>
+      </w:tabs>
+      <w:spacing w:after="0" w:line="240" w:lineRule="auto"/>
+    </w:pPr>
+  </w:style>
+  <w:style w:type="character" w:customStyle="1" w:styleId="PiedepginaCar">
+    <w:name w:val="Pie de página Car"/>
+    <w:basedOn w:val="Fuentedeprrafopredeter"/>
+    <w:link w:val="Piedepgina"/>
+    <w:uiPriority w:val="99"/>
+    <w:rsid w:val="005408C9"/>
+  </w:style>
+  <w:style w:type="paragraph" w:customStyle="1" w:styleId="FooterOdd">
+    <w:name w:val="Footer Odd"/>
+    <w:basedOn w:val="Normal"/>
+    <w:qFormat/>
+    <w:rsid w:val="005408C9"/>
+    <w:pPr>
+      <w:pBdr>
+        <w:top w:val="single" w:sz="4" w:space="1" w:color="4F81BD" w:themeColor="accent1"/>
+      </w:pBdr>
+      <w:spacing w:after="180" w:line="264" w:lineRule="auto"/>
+      <w:jc w:val="right"/>
+    </w:pPr>
+    <w:rPr>
+      <w:rFonts w:eastAsiaTheme="minorEastAsia"/>
+      <w:color w:val="1F497D" w:themeColor="text2"/>
+      <w:sz w:val="20"/>
+      <w:szCs w:val="23"/>
+      <w:lang w:eastAsia="fr-FR"/>
+    </w:rPr>
   </w:style>
 </w:styles>
-</file>
-
-<file path=word/glossary/webSettings.xml><?xml version="1.0" encoding="utf-8"?>
-<w:webSettings xmlns:mc="http://schemas.openxmlformats.org/markup-compatibility/2006" xmlns:r="http://schemas.openxmlformats.org/officeDocument/2006/relationships" xmlns:w="http://schemas.openxmlformats.org/wordprocessingml/2006/main" xmlns:w14="http://schemas.microsoft.com/office/word/2010/wordml" xmlns:w15="http://schemas.microsoft.com/office/word/2012/wordml" mc:Ignorable="w14 w15">
-  <w:optimizeForBrowser/>
-  <w:allowPNG/>
-</w:webSettings>
 </file>
 
 <file path=word/theme/theme1.xml><?xml version="1.0" encoding="utf-8"?>
@@ -4270,7 +3962,7 @@
 </file>
 
 <file path=customXml/itemProps2.xml><?xml version="1.0" encoding="utf-8"?>
-<ds:datastoreItem xmlns:ds="http://schemas.openxmlformats.org/officeDocument/2006/customXml" ds:itemID="{C342DFC2-2A3F-4C92-8C05-B3384DD0BEC7}">
+<ds:datastoreItem xmlns:ds="http://schemas.openxmlformats.org/officeDocument/2006/customXml" ds:itemID="{75D16638-9613-43CB-B403-FDC54853E69D}">
   <ds:schemaRefs>
     <ds:schemaRef ds:uri="http://schemas.openxmlformats.org/officeDocument/2006/bibliography"/>
   </ds:schemaRefs>

</xml_diff>